<commit_message>
Fin partie QR code
</commit_message>
<xml_diff>
--- a/SYM_Labo3_SYM-A_Simonet_Spinelli.docx
+++ b/SYM_Labo3_SYM-A_Simonet_Spinelli.docx
@@ -1209,15 +1209,7 @@
             <w:rPr>
               <w:lang w:val="fr-FR"/>
             </w:rPr>
-            <w:t>Table</w:t>
-          </w:r>
-          <w:bookmarkStart w:id="0" w:name="_GoBack"/>
-          <w:bookmarkEnd w:id="0"/>
-          <w:r>
-            <w:rPr>
-              <w:lang w:val="fr-FR"/>
-            </w:rPr>
-            <w:t xml:space="preserve"> des matières</w:t>
+            <w:t>Table des matières</w:t>
           </w:r>
         </w:p>
         <w:p>
@@ -1241,7 +1233,7 @@
           <w:r>
             <w:fldChar w:fldCharType="separate"/>
           </w:r>
-          <w:hyperlink w:anchor="_Toc25311516" w:history="1">
+          <w:hyperlink w:anchor="_Toc25314192" w:history="1">
             <w:r>
               <w:rPr>
                 <w:rStyle w:val="Lienhypertexte"/>
@@ -1268,7 +1260,7 @@
                 <w:noProof/>
                 <w:webHidden/>
               </w:rPr>
-              <w:instrText xml:space="preserve"> PAGEREF _Toc25311516 \h </w:instrText>
+              <w:instrText xml:space="preserve"> PAGEREF _Toc25314192 \h </w:instrText>
             </w:r>
             <w:r>
               <w:rPr>
@@ -1311,7 +1303,7 @@
               <w:lang w:eastAsia="fr-CH"/>
             </w:rPr>
           </w:pPr>
-          <w:hyperlink w:anchor="_Toc25311517" w:history="1">
+          <w:hyperlink w:anchor="_Toc25314193" w:history="1">
             <w:r>
               <w:rPr>
                 <w:rStyle w:val="Lienhypertexte"/>
@@ -1338,7 +1330,7 @@
                 <w:noProof/>
                 <w:webHidden/>
               </w:rPr>
-              <w:instrText xml:space="preserve"> PAGEREF _Toc25311517 \h </w:instrText>
+              <w:instrText xml:space="preserve"> PAGEREF _Toc25314193 \h </w:instrText>
             </w:r>
             <w:r>
               <w:rPr>
@@ -1381,7 +1373,7 @@
               <w:lang w:eastAsia="fr-CH"/>
             </w:rPr>
           </w:pPr>
-          <w:hyperlink w:anchor="_Toc25311518" w:history="1">
+          <w:hyperlink w:anchor="_Toc25314194" w:history="1">
             <w:r>
               <w:rPr>
                 <w:rStyle w:val="Lienhypertexte"/>
@@ -1408,7 +1400,7 @@
                 <w:noProof/>
                 <w:webHidden/>
               </w:rPr>
-              <w:instrText xml:space="preserve"> PAGEREF _Toc25311518 \h </w:instrText>
+              <w:instrText xml:space="preserve"> PAGEREF _Toc25314194 \h </w:instrText>
             </w:r>
             <w:r>
               <w:rPr>
@@ -1451,7 +1443,7 @@
               <w:lang w:eastAsia="fr-CH"/>
             </w:rPr>
           </w:pPr>
-          <w:hyperlink w:anchor="_Toc25311519" w:history="1">
+          <w:hyperlink w:anchor="_Toc25314195" w:history="1">
             <w:r>
               <w:rPr>
                 <w:rStyle w:val="Lienhypertexte"/>
@@ -1478,7 +1470,7 @@
                 <w:noProof/>
                 <w:webHidden/>
               </w:rPr>
-              <w:instrText xml:space="preserve"> PAGEREF _Toc25311519 \h </w:instrText>
+              <w:instrText xml:space="preserve"> PAGEREF _Toc25314195 \h </w:instrText>
             </w:r>
             <w:r>
               <w:rPr>
@@ -1498,7 +1490,7 @@
                 <w:noProof/>
                 <w:webHidden/>
               </w:rPr>
-              <w:t>- 2 -</w:t>
+              <w:t>- 3 -</w:t>
             </w:r>
             <w:r>
               <w:rPr>
@@ -1521,7 +1513,7 @@
               <w:lang w:eastAsia="fr-CH"/>
             </w:rPr>
           </w:pPr>
-          <w:hyperlink w:anchor="_Toc25311520" w:history="1">
+          <w:hyperlink w:anchor="_Toc25314196" w:history="1">
             <w:r>
               <w:rPr>
                 <w:rStyle w:val="Lienhypertexte"/>
@@ -1548,7 +1540,7 @@
                 <w:noProof/>
                 <w:webHidden/>
               </w:rPr>
-              <w:instrText xml:space="preserve"> PAGEREF _Toc25311520 \h </w:instrText>
+              <w:instrText xml:space="preserve"> PAGEREF _Toc25314196 \h </w:instrText>
             </w:r>
             <w:r>
               <w:rPr>
@@ -1568,7 +1560,7 @@
                 <w:noProof/>
                 <w:webHidden/>
               </w:rPr>
-              <w:t>- 2 -</w:t>
+              <w:t>- 3 -</w:t>
             </w:r>
             <w:r>
               <w:rPr>
@@ -1591,7 +1583,7 @@
               <w:lang w:eastAsia="fr-CH"/>
             </w:rPr>
           </w:pPr>
-          <w:hyperlink w:anchor="_Toc25311521" w:history="1">
+          <w:hyperlink w:anchor="_Toc25314197" w:history="1">
             <w:r>
               <w:rPr>
                 <w:rStyle w:val="Lienhypertexte"/>
@@ -1618,7 +1610,7 @@
                 <w:noProof/>
                 <w:webHidden/>
               </w:rPr>
-              <w:instrText xml:space="preserve"> PAGEREF _Toc25311521 \h </w:instrText>
+              <w:instrText xml:space="preserve"> PAGEREF _Toc25314197 \h </w:instrText>
             </w:r>
             <w:r>
               <w:rPr>
@@ -1638,7 +1630,7 @@
                 <w:noProof/>
                 <w:webHidden/>
               </w:rPr>
-              <w:t>- 2 -</w:t>
+              <w:t>- 3 -</w:t>
             </w:r>
             <w:r>
               <w:rPr>
@@ -1661,7 +1653,7 @@
               <w:lang w:eastAsia="fr-CH"/>
             </w:rPr>
           </w:pPr>
-          <w:hyperlink w:anchor="_Toc25311522" w:history="1">
+          <w:hyperlink w:anchor="_Toc25314198" w:history="1">
             <w:r>
               <w:rPr>
                 <w:rStyle w:val="Lienhypertexte"/>
@@ -1689,7 +1681,7 @@
                 <w:noProof/>
                 <w:webHidden/>
               </w:rPr>
-              <w:instrText xml:space="preserve"> PAGEREF _Toc25311522 \h </w:instrText>
+              <w:instrText xml:space="preserve"> PAGEREF _Toc25314198 \h </w:instrText>
             </w:r>
             <w:r>
               <w:rPr>
@@ -1709,7 +1701,7 @@
                 <w:noProof/>
                 <w:webHidden/>
               </w:rPr>
-              <w:t>- 2 -</w:t>
+              <w:t>- 3 -</w:t>
             </w:r>
             <w:r>
               <w:rPr>
@@ -1732,7 +1724,7 @@
               <w:lang w:eastAsia="fr-CH"/>
             </w:rPr>
           </w:pPr>
-          <w:hyperlink w:anchor="_Toc25311523" w:history="1">
+          <w:hyperlink w:anchor="_Toc25314199" w:history="1">
             <w:r>
               <w:rPr>
                 <w:rStyle w:val="Lienhypertexte"/>
@@ -1760,7 +1752,7 @@
                 <w:noProof/>
                 <w:webHidden/>
               </w:rPr>
-              <w:instrText xml:space="preserve"> PAGEREF _Toc25311523 \h </w:instrText>
+              <w:instrText xml:space="preserve"> PAGEREF _Toc25314199 \h </w:instrText>
             </w:r>
             <w:r>
               <w:rPr>
@@ -1780,7 +1772,7 @@
                 <w:noProof/>
                 <w:webHidden/>
               </w:rPr>
-              <w:t>- 2 -</w:t>
+              <w:t>- 3 -</w:t>
             </w:r>
             <w:r>
               <w:rPr>
@@ -1803,7 +1795,7 @@
               <w:lang w:eastAsia="fr-CH"/>
             </w:rPr>
           </w:pPr>
-          <w:hyperlink w:anchor="_Toc25311524" w:history="1">
+          <w:hyperlink w:anchor="_Toc25314200" w:history="1">
             <w:r>
               <w:rPr>
                 <w:rStyle w:val="Lienhypertexte"/>
@@ -1831,7 +1823,7 @@
                 <w:noProof/>
                 <w:webHidden/>
               </w:rPr>
-              <w:instrText xml:space="preserve"> PAGEREF _Toc25311524 \h </w:instrText>
+              <w:instrText xml:space="preserve"> PAGEREF _Toc25314200 \h </w:instrText>
             </w:r>
             <w:r>
               <w:rPr>
@@ -1851,7 +1843,7 @@
                 <w:noProof/>
                 <w:webHidden/>
               </w:rPr>
-              <w:t>- 2 -</w:t>
+              <w:t>- 3 -</w:t>
             </w:r>
             <w:r>
               <w:rPr>
@@ -1891,45 +1883,27 @@
       <w:pPr>
         <w:pStyle w:val="Titre2"/>
       </w:pPr>
-      <w:bookmarkStart w:id="1" w:name="_Toc25311516"/>
+      <w:bookmarkStart w:id="0" w:name="_Toc25314192"/>
       <w:r>
         <w:lastRenderedPageBreak/>
         <w:t>Introduction</w:t>
       </w:r>
-      <w:bookmarkEnd w:id="1"/>
+      <w:bookmarkEnd w:id="0"/>
     </w:p>
     <w:p>
       <w:r>
-        <w:t xml:space="preserve">Ce </w:t>
-      </w:r>
-      <w:r>
-        <w:t>laboratoire</w:t>
-      </w:r>
-      <w:r>
-        <w:t xml:space="preserve"> est constitué de manipulations qui vont </w:t>
-      </w:r>
-      <w:r>
-        <w:t>nous</w:t>
-      </w:r>
-      <w:r>
-        <w:t xml:space="preserve"> permettre de </w:t>
-      </w:r>
-      <w:r>
-        <w:t>nous</w:t>
-      </w:r>
-      <w:r>
-        <w:t xml:space="preserve"> familiariser avec l’utilisation de données environnementales. Celui-ci est divisé en deux laboratoires : dans cette première partie nous nous intéresserons aux codes-barres et aux balises NFC, la seconde sera consacrée aux capteurs et à la communication Bluetooth Low Energy.</w:t>
+        <w:t>Ce laboratoire est constitué de manipulations qui vont nous permettre de nous familiariser avec l’utilisation de données environnementales. Celui-ci est divisé en deux laboratoires : dans cette première partie nous nous intéresserons aux codes-barres et aux balises NFC, la seconde sera consacrée aux capteurs et à la communication Bluetooth Low Energy.</w:t>
       </w:r>
     </w:p>
     <w:p>
       <w:pPr>
         <w:pStyle w:val="Titre2"/>
       </w:pPr>
-      <w:bookmarkStart w:id="2" w:name="_Toc25311517"/>
+      <w:bookmarkStart w:id="1" w:name="_Toc25314193"/>
       <w:r>
         <w:t>NFC</w:t>
       </w:r>
-      <w:bookmarkEnd w:id="2"/>
+      <w:bookmarkEnd w:id="1"/>
       <w:r>
         <w:t xml:space="preserve"> </w:t>
       </w:r>
@@ -1938,79 +1912,80 @@
       <w:pPr>
         <w:pStyle w:val="Titre3"/>
       </w:pPr>
-      <w:bookmarkStart w:id="3" w:name="_Toc25311518"/>
+      <w:bookmarkStart w:id="2" w:name="_Toc25314194"/>
       <w:r>
         <w:t>Questions</w:t>
       </w:r>
+      <w:bookmarkEnd w:id="2"/>
+    </w:p>
+    <w:p>
+      <w:pPr>
+        <w:pStyle w:val="Titre4"/>
+      </w:pPr>
+      <w:r>
+        <w:t>A partir de l’API Android concernant les tags NFC</w:t>
+      </w:r>
+      <w:r>
+        <w:rPr>
+          <w:rStyle w:val="Appelnotedebasdep"/>
+        </w:rPr>
+        <w:footnoteReference w:id="1"/>
+      </w:r>
+      <w:r>
+        <w:t xml:space="preserve"> , pouvez-vous imaginer une autre approche pour rendre plus compliqué le clonage des tags NFC ? </w:t>
+      </w:r>
+    </w:p>
+    <w:p/>
+    <w:p>
+      <w:pPr>
+        <w:pStyle w:val="Titre4"/>
+      </w:pPr>
+      <w:r>
+        <w:t xml:space="preserve">Existe-il des limitations ? </w:t>
+      </w:r>
+    </w:p>
+    <w:p/>
+    <w:p>
+      <w:pPr>
+        <w:pStyle w:val="Titre4"/>
+      </w:pPr>
+      <w:r>
+        <w:t>Voyez-vous d’autres possibilités ?</w:t>
+      </w:r>
+    </w:p>
+    <w:p/>
+    <w:p>
+      <w:pPr>
+        <w:pStyle w:val="Titre4"/>
+      </w:pPr>
+      <w:r>
+        <w:t>Est-ce qu’une solution basée sur la vérification de la présence d’un iBeacon sur l’utilisateur, par exemple sous la forme d’un porte-clés serait préférable ?</w:t>
+      </w:r>
+    </w:p>
+    <w:p>
+      <w:bookmarkStart w:id="3" w:name="_GoBack"/>
       <w:bookmarkEnd w:id="3"/>
     </w:p>
     <w:p>
       <w:pPr>
         <w:rPr>
-          <w:i/>
-          <w:iCs/>
+          <w:rFonts w:asciiTheme="majorHAnsi" w:eastAsiaTheme="majorEastAsia" w:hAnsiTheme="majorHAnsi" w:cstheme="majorBidi"/>
+          <w:color w:val="2E74B5" w:themeColor="accent1" w:themeShade="BF"/>
+          <w:sz w:val="32"/>
+          <w:szCs w:val="26"/>
         </w:rPr>
       </w:pPr>
       <w:r>
-        <w:rPr>
-          <w:i/>
-          <w:iCs/>
-        </w:rPr>
-        <w:t>A partir de l’API Android concernant les tags NFC</w:t>
-      </w:r>
-      <w:r>
-        <w:rPr>
-          <w:rStyle w:val="Appelnotedebasdep"/>
-          <w:i/>
-          <w:iCs/>
-        </w:rPr>
-        <w:footnoteReference w:id="1"/>
-      </w:r>
-      <w:r>
-        <w:rPr>
-          <w:i/>
-          <w:iCs/>
-        </w:rPr>
-        <w:t xml:space="preserve"> , pouvez-vous imaginer une autre approche pour rendre plus compliqué le clonage des tags NFC ? Existe-il des limitations ? Voyez-vous d’autres possibilités ?</w:t>
+        <w:br w:type="page"/>
       </w:r>
     </w:p>
     <w:p>
       <w:pPr>
-        <w:rPr>
-          <w:i/>
-          <w:iCs/>
-        </w:rPr>
-      </w:pPr>
-    </w:p>
-    <w:p>
-      <w:pPr>
-        <w:rPr>
-          <w:i/>
-          <w:iCs/>
-        </w:rPr>
-      </w:pPr>
-      <w:r>
-        <w:rPr>
-          <w:i/>
-          <w:iCs/>
-        </w:rPr>
-        <w:t>Est-ce qu’une solution basée sur la vérification de la présence d’un iBeacon sur l’utilisateur, par exemple sous la forme d’un porte-clés serait préférable ?</w:t>
-      </w:r>
-    </w:p>
-    <w:p>
-      <w:pPr>
-        <w:rPr>
-          <w:i/>
-          <w:iCs/>
-        </w:rPr>
-      </w:pPr>
-    </w:p>
-    <w:p>
-      <w:pPr>
         <w:pStyle w:val="Titre2"/>
       </w:pPr>
-      <w:bookmarkStart w:id="4" w:name="_Toc25311519"/>
-      <w:r>
+      <w:bookmarkStart w:id="4" w:name="_Toc25314195"/>
+      <w:r>
+        <w:lastRenderedPageBreak/>
         <w:t>Codes-barres</w:t>
       </w:r>
       <w:bookmarkEnd w:id="4"/>
@@ -2026,26 +2001,14 @@
         <w:endnoteReference w:id="1"/>
       </w:r>
       <w:r>
-        <w:t xml:space="preserve"> </w:t>
-      </w:r>
-      <w:r>
-        <w:t>nous</w:t>
-      </w:r>
-      <w:r>
-        <w:t xml:space="preserve"> permettant de tester </w:t>
-      </w:r>
-      <w:r>
-        <w:t>notre</w:t>
-      </w:r>
-      <w:r>
-        <w:t xml:space="preserve"> solution.</w:t>
+        <w:t xml:space="preserve"> nous permettant de tester notre solution.</w:t>
       </w:r>
     </w:p>
     <w:p>
       <w:pPr>
         <w:pStyle w:val="Titre3"/>
       </w:pPr>
-      <w:bookmarkStart w:id="5" w:name="_Toc25311520"/>
+      <w:bookmarkStart w:id="5" w:name="_Toc25314196"/>
       <w:r>
         <w:t>Questions</w:t>
       </w:r>
@@ -2053,118 +2016,517 @@
     </w:p>
     <w:p>
       <w:pPr>
+        <w:pStyle w:val="Titre4"/>
+      </w:pPr>
+      <w:r>
+        <w:t>Quelle est la quantité maximale de données pouvant être stockée sur un QR-code ?</w:t>
+      </w:r>
+    </w:p>
+    <w:p>
+      <w:r>
+        <w:t>Les codes QR peuvent stocker jusqu'à 7 089 caractères numériques, 4 296 caractères alphanumériques, bien au-delà de la capacité du code-barres (de 10 à 13 caractères).</w:t>
+      </w:r>
+    </w:p>
+    <w:p>
+      <w:r>
+        <w:t xml:space="preserve">Pour en savoir plus (Ch. : </w:t>
+      </w:r>
+      <w:r>
+        <w:t>Spéc</w:t>
+      </w:r>
+      <w:r>
+        <w:t>ifications</w:t>
+      </w:r>
+      <w:r>
+        <w:t xml:space="preserve">) : </w:t>
+      </w:r>
+      <w:hyperlink r:id="rId11" w:history="1">
+        <w:r>
+          <w:rPr>
+            <w:rStyle w:val="Lienhypertexte"/>
+          </w:rPr>
+          <w:t>https://fr.wikipedia.org/wiki/Code_QR</w:t>
+        </w:r>
+      </w:hyperlink>
+    </w:p>
+    <w:p>
+      <w:pPr>
+        <w:pStyle w:val="Titre4"/>
+      </w:pPr>
+      <w:r>
+        <w:t xml:space="preserve">Pensez-vous qu’il est envisageable d’utiliser confortablement des </w:t>
+      </w:r>
+      <w:proofErr w:type="spellStart"/>
+      <w:r>
+        <w:t>QRcodes</w:t>
+      </w:r>
+      <w:proofErr w:type="spellEnd"/>
+      <w:r>
+        <w:t xml:space="preserve"> complexes (par exemple du contenant &gt;500 caractères de texte ou une </w:t>
+      </w:r>
+      <w:proofErr w:type="spellStart"/>
+      <w:r>
+        <w:t>vCard</w:t>
+      </w:r>
+      <w:proofErr w:type="spellEnd"/>
+      <w:r>
+        <w:t xml:space="preserve"> très complète) ?</w:t>
+      </w:r>
+    </w:p>
+    <w:p>
+      <w:r>
+        <w:t>Grâce au site internet donné</w:t>
+      </w:r>
+      <w:r>
         <w:rPr>
-          <w:i/>
-          <w:iCs/>
+          <w:rStyle w:val="Appelnotedebasdep"/>
         </w:rPr>
-      </w:pPr>
-      <w:r>
+        <w:footnoteReference w:id="2"/>
+      </w:r>
+      <w:r>
+        <w:t xml:space="preserve">, nous avons pu tester de générer des QR codes avec plus de 500 caractères ainsi que des </w:t>
+      </w:r>
+      <w:proofErr w:type="spellStart"/>
+      <w:r>
+        <w:t>vCard</w:t>
+      </w:r>
+      <w:proofErr w:type="spellEnd"/>
+      <w:r>
+        <w:t xml:space="preserve"> complète. Nous avons remarqué que l’application pouvais sans problème tout lire. Bien évidemment, si dans le champ « </w:t>
+      </w:r>
+      <w:proofErr w:type="spellStart"/>
+      <w:r>
+        <w:t>nots</w:t>
+      </w:r>
+      <w:proofErr w:type="spellEnd"/>
+      <w:r>
+        <w:t xml:space="preserve"> » des </w:t>
+      </w:r>
+      <w:proofErr w:type="spellStart"/>
+      <w:r>
+        <w:t>vCard</w:t>
+      </w:r>
+      <w:proofErr w:type="spellEnd"/>
+      <w:r>
+        <w:t xml:space="preserve"> un texte avec beaucoup trop de caractère est inséré le </w:t>
+      </w:r>
+      <w:proofErr w:type="spellStart"/>
+      <w:r>
+        <w:t>QRcode</w:t>
+      </w:r>
+      <w:proofErr w:type="spellEnd"/>
+      <w:r>
+        <w:t xml:space="preserve"> est généré mais devient illisible. De plus, si nous souhaiter lire un </w:t>
+      </w:r>
+      <w:proofErr w:type="spellStart"/>
+      <w:r>
+        <w:t>vCard</w:t>
+      </w:r>
+      <w:proofErr w:type="spellEnd"/>
+      <w:r>
+        <w:t xml:space="preserve"> il faut bien entendu </w:t>
+      </w:r>
+      <w:proofErr w:type="spellStart"/>
+      <w:r>
+        <w:t>parser</w:t>
+      </w:r>
+      <w:proofErr w:type="spellEnd"/>
+      <w:r>
+        <w:t xml:space="preserve"> la réponse afin d’en extraire les champs souhaités.</w:t>
+      </w:r>
+    </w:p>
+    <w:p>
+      <w:pPr>
+        <w:pStyle w:val="Titre4"/>
+      </w:pPr>
+      <w:r>
+        <w:t>Qu’est-ce que les QR-codes dynamiques ? Quels sont les avantages et respectivement les inconvénients à utiliser ceux-ci en comparaison avec des QR-codes statiques ?</w:t>
+      </w:r>
+    </w:p>
+    <w:p>
+      <w:r>
+        <w:t xml:space="preserve">Un </w:t>
+      </w:r>
+      <w:r>
+        <w:t>QR</w:t>
+      </w:r>
+      <w:r>
+        <w:t xml:space="preserve"> code dynamique est comme un </w:t>
+      </w:r>
+      <w:r>
+        <w:t>QR</w:t>
+      </w:r>
+      <w:r>
+        <w:t xml:space="preserve"> code </w:t>
+      </w:r>
+      <w:r>
+        <w:t xml:space="preserve">statiques </w:t>
+      </w:r>
+      <w:r>
+        <w:t xml:space="preserve">mais </w:t>
+      </w:r>
+      <w:r>
+        <w:t>la</w:t>
+      </w:r>
+      <w:r>
+        <w:t xml:space="preserve"> particularité est qu’il peut </w:t>
+      </w:r>
+      <w:r>
+        <w:t>être plus</w:t>
+      </w:r>
+      <w:r>
+        <w:t xml:space="preserve"> petit et surtout </w:t>
+      </w:r>
+      <w:r>
+        <w:t>il est possible</w:t>
+      </w:r>
+      <w:r>
+        <w:t xml:space="preserve"> </w:t>
+      </w:r>
+      <w:r>
+        <w:t>de</w:t>
+      </w:r>
+      <w:r>
+        <w:t xml:space="preserve"> modifier les informations qu’il contient.</w:t>
+      </w:r>
+      <w:r>
+        <w:t xml:space="preserve"> </w:t>
+      </w:r>
+    </w:p>
+    <w:p>
+      <w:r>
+        <w:t>Cette approche ne rend pas le code QR lui-même</w:t>
+      </w:r>
+      <w:r>
+        <w:t xml:space="preserve"> « </w:t>
+      </w:r>
+      <w:proofErr w:type="gramStart"/>
+      <w:r>
+        <w:t>dynamique</w:t>
+      </w:r>
+      <w:r>
+        <w:t>»</w:t>
+      </w:r>
+      <w:proofErr w:type="gramEnd"/>
+      <w:r>
+        <w:t xml:space="preserve">, car son contenu reste identique. Toutefois, en insérant une URL courte modifiable par l'utilisateur dans le code QR, on obtient l'impression que le code QR peut être modifié et abouti au résultat souhaité. </w:t>
+      </w:r>
+      <w:r>
+        <w:t>C</w:t>
+      </w:r>
+      <w:r>
+        <w:t>’est toujours ainsi que fonctionnent tous les codes QR dynamiques.</w:t>
+      </w:r>
+    </w:p>
+    <w:p>
+      <w:pPr>
+        <w:pStyle w:val="Paragraphedeliste"/>
+        <w:numPr>
+          <w:ilvl w:val="0"/>
+          <w:numId w:val="33"/>
+        </w:numPr>
         <w:rPr>
-          <w:i/>
-          <w:iCs/>
+          <w:rFonts w:ascii="Helvetica Neue" w:hAnsi="Helvetica Neue"/>
+          <w:color w:val="000000"/>
+          <w:sz w:val="20"/>
+          <w:szCs w:val="20"/>
+          <w:shd w:val="clear" w:color="auto" w:fill="FFFFFF"/>
         </w:rPr>
-        <w:t>Quelle est la quantité maximale de données pouvant être stockée sur un QR-code ?</w:t>
+      </w:pPr>
+      <w:r>
+        <w:rPr>
+          <w:rFonts w:ascii="Helvetica Neue" w:hAnsi="Helvetica Neue"/>
+          <w:color w:val="000000"/>
+          <w:sz w:val="20"/>
+          <w:szCs w:val="20"/>
+          <w:shd w:val="clear" w:color="auto" w:fill="FFFFFF"/>
+        </w:rPr>
+        <w:t>P</w:t>
+      </w:r>
+      <w:r>
+        <w:rPr>
+          <w:rFonts w:ascii="Helvetica Neue" w:hAnsi="Helvetica Neue"/>
+          <w:color w:val="000000"/>
+          <w:sz w:val="20"/>
+          <w:szCs w:val="20"/>
+          <w:shd w:val="clear" w:color="auto" w:fill="FFFFFF"/>
+        </w:rPr>
+        <w:t>lus fiables</w:t>
       </w:r>
     </w:p>
-    <w:p/>
     <w:p>
       <w:pPr>
+        <w:pStyle w:val="Paragraphedeliste"/>
+        <w:numPr>
+          <w:ilvl w:val="0"/>
+          <w:numId w:val="33"/>
+        </w:numPr>
         <w:rPr>
-          <w:i/>
-          <w:iCs/>
+          <w:rFonts w:ascii="Helvetica Neue" w:hAnsi="Helvetica Neue"/>
+          <w:color w:val="000000"/>
+          <w:sz w:val="20"/>
+          <w:szCs w:val="20"/>
+          <w:shd w:val="clear" w:color="auto" w:fill="FFFFFF"/>
         </w:rPr>
       </w:pPr>
       <w:r>
         <w:rPr>
-          <w:i/>
-          <w:iCs/>
+          <w:rFonts w:ascii="Helvetica Neue" w:hAnsi="Helvetica Neue"/>
+          <w:color w:val="000000"/>
+          <w:sz w:val="20"/>
+          <w:szCs w:val="20"/>
+          <w:shd w:val="clear" w:color="auto" w:fill="FFFFFF"/>
         </w:rPr>
-        <w:t xml:space="preserve">Pensez-vous qu’il est envisageable d’utiliser confortablement des </w:t>
-      </w:r>
-      <w:proofErr w:type="spellStart"/>
-      <w:r>
+        <w:t>Moins dense</w:t>
+      </w:r>
+    </w:p>
+    <w:p>
+      <w:pPr>
+        <w:pStyle w:val="Paragraphedeliste"/>
+        <w:numPr>
+          <w:ilvl w:val="0"/>
+          <w:numId w:val="33"/>
+        </w:numPr>
         <w:rPr>
-          <w:i/>
-          <w:iCs/>
+          <w:rFonts w:ascii="Helvetica Neue" w:hAnsi="Helvetica Neue"/>
+          <w:color w:val="000000"/>
+          <w:sz w:val="20"/>
+          <w:szCs w:val="20"/>
+          <w:shd w:val="clear" w:color="auto" w:fill="FFFFFF"/>
         </w:rPr>
-        <w:t>QRcodes</w:t>
-      </w:r>
-      <w:proofErr w:type="spellEnd"/>
+      </w:pPr>
       <w:r>
         <w:rPr>
-          <w:i/>
-          <w:iCs/>
+          <w:rFonts w:ascii="Helvetica Neue" w:hAnsi="Helvetica Neue"/>
+          <w:color w:val="000000"/>
+          <w:sz w:val="20"/>
+          <w:szCs w:val="20"/>
+          <w:shd w:val="clear" w:color="auto" w:fill="FFFFFF"/>
         </w:rPr>
-        <w:t xml:space="preserve"> complexes (par exemple du contenant &gt;500 caractères de texte ou une </w:t>
-      </w:r>
-      <w:proofErr w:type="spellStart"/>
+        <w:t xml:space="preserve">Ils </w:t>
+      </w:r>
       <w:r>
         <w:rPr>
-          <w:i/>
-          <w:iCs/>
+          <w:rFonts w:ascii="Helvetica Neue" w:hAnsi="Helvetica Neue"/>
+          <w:color w:val="000000"/>
+          <w:sz w:val="20"/>
+          <w:szCs w:val="20"/>
+          <w:shd w:val="clear" w:color="auto" w:fill="FFFFFF"/>
         </w:rPr>
-        <w:t>vCard</w:t>
-      </w:r>
-      <w:proofErr w:type="spellEnd"/>
-      <w:r>
+        <w:t>sont modifiables</w:t>
+      </w:r>
+    </w:p>
+    <w:p>
+      <w:pPr>
+        <w:pStyle w:val="Paragraphedeliste"/>
+        <w:numPr>
+          <w:ilvl w:val="0"/>
+          <w:numId w:val="33"/>
+        </w:numPr>
         <w:rPr>
-          <w:i/>
-          <w:iCs/>
+          <w:rFonts w:ascii="Helvetica Neue" w:hAnsi="Helvetica Neue"/>
+          <w:color w:val="000000"/>
+          <w:sz w:val="20"/>
+          <w:szCs w:val="20"/>
+          <w:shd w:val="clear" w:color="auto" w:fill="FFFFFF"/>
         </w:rPr>
-        <w:t xml:space="preserve"> très complète) ?</w:t>
+      </w:pPr>
+      <w:r>
+        <w:rPr>
+          <w:rFonts w:ascii="Helvetica Neue" w:hAnsi="Helvetica Neue"/>
+          <w:color w:val="000000"/>
+          <w:sz w:val="20"/>
+          <w:szCs w:val="20"/>
+          <w:shd w:val="clear" w:color="auto" w:fill="FFFFFF"/>
+        </w:rPr>
+        <w:t>Fonctionnalités supplémentaires (</w:t>
+      </w:r>
+      <w:r>
+        <w:rPr>
+          <w:rFonts w:ascii="Helvetica Neue" w:hAnsi="Helvetica Neue"/>
+          <w:color w:val="000000"/>
+          <w:sz w:val="20"/>
+          <w:szCs w:val="20"/>
+          <w:shd w:val="clear" w:color="auto" w:fill="FFFFFF"/>
+        </w:rPr>
+        <w:t> </w:t>
+      </w:r>
+      <w:r>
+        <w:rPr>
+          <w:rFonts w:cstheme="minorHAnsi"/>
+          <w:color w:val="000000"/>
+          <w:sz w:val="18"/>
+          <w:szCs w:val="18"/>
+          <w:shd w:val="clear" w:color="auto" w:fill="FFFFFF"/>
+        </w:rPr>
+        <w:t>l'analyse par balayage, la </w:t>
+      </w:r>
+      <w:hyperlink r:id="rId12" w:history="1">
+        <w:r>
+          <w:rPr>
+            <w:rFonts w:cstheme="minorHAnsi"/>
+            <w:color w:val="000000"/>
+            <w:sz w:val="18"/>
+            <w:szCs w:val="18"/>
+            <w:shd w:val="clear" w:color="auto" w:fill="FFFFFF"/>
+          </w:rPr>
+          <w:t>protection par mot de passe</w:t>
+        </w:r>
+      </w:hyperlink>
+      <w:r>
+        <w:rPr>
+          <w:rFonts w:cstheme="minorHAnsi"/>
+          <w:color w:val="000000"/>
+          <w:sz w:val="18"/>
+          <w:szCs w:val="18"/>
+          <w:shd w:val="clear" w:color="auto" w:fill="FFFFFF"/>
+        </w:rPr>
+        <w:t> , la </w:t>
+      </w:r>
+      <w:hyperlink r:id="rId13" w:history="1">
+        <w:r>
+          <w:rPr>
+            <w:rFonts w:cstheme="minorHAnsi"/>
+            <w:color w:val="000000"/>
+            <w:sz w:val="18"/>
+            <w:szCs w:val="18"/>
+            <w:shd w:val="clear" w:color="auto" w:fill="FFFFFF"/>
+          </w:rPr>
+          <w:t>redirection basée sur le périphérique</w:t>
+        </w:r>
+      </w:hyperlink>
+      <w:r>
+        <w:rPr>
+          <w:rFonts w:cstheme="minorHAnsi"/>
+          <w:color w:val="000000"/>
+          <w:sz w:val="18"/>
+          <w:szCs w:val="18"/>
+          <w:shd w:val="clear" w:color="auto" w:fill="FFFFFF"/>
+        </w:rPr>
+        <w:t> et la </w:t>
+      </w:r>
+      <w:hyperlink r:id="rId14" w:history="1">
+        <w:r>
+          <w:rPr>
+            <w:rFonts w:cstheme="minorHAnsi"/>
+            <w:color w:val="000000"/>
+            <w:sz w:val="18"/>
+            <w:szCs w:val="18"/>
+            <w:shd w:val="clear" w:color="auto" w:fill="FFFFFF"/>
+          </w:rPr>
+          <w:t>gestion des accès</w:t>
+        </w:r>
+      </w:hyperlink>
+      <w:r>
+        <w:rPr>
+          <w:rFonts w:ascii="Helvetica Neue" w:hAnsi="Helvetica Neue"/>
+          <w:color w:val="000000"/>
+          <w:sz w:val="20"/>
+          <w:szCs w:val="20"/>
+          <w:shd w:val="clear" w:color="auto" w:fill="FFFFFF"/>
+        </w:rPr>
+        <w:t>)</w:t>
       </w:r>
     </w:p>
-    <w:p/>
     <w:p>
       <w:pPr>
+        <w:pStyle w:val="Paragraphedeliste"/>
+        <w:numPr>
+          <w:ilvl w:val="0"/>
+          <w:numId w:val="35"/>
+        </w:numPr>
         <w:rPr>
-          <w:i/>
-          <w:iCs/>
+          <w:rFonts w:ascii="Helvetica Neue" w:hAnsi="Helvetica Neue"/>
+          <w:color w:val="000000"/>
+          <w:sz w:val="20"/>
+          <w:szCs w:val="20"/>
+          <w:shd w:val="clear" w:color="auto" w:fill="FFFFFF"/>
         </w:rPr>
       </w:pPr>
       <w:r>
         <w:rPr>
-          <w:i/>
-          <w:iCs/>
+          <w:rFonts w:ascii="Helvetica Neue" w:hAnsi="Helvetica Neue"/>
+          <w:color w:val="000000"/>
+          <w:sz w:val="20"/>
+          <w:szCs w:val="20"/>
+          <w:shd w:val="clear" w:color="auto" w:fill="FFFFFF"/>
         </w:rPr>
-        <w:t xml:space="preserve">Qu’est-ce que </w:t>
-      </w:r>
-      <w:r>
+        <w:t>Ils sont Payants</w:t>
+      </w:r>
+    </w:p>
+    <w:p>
+      <w:pPr>
+        <w:pStyle w:val="Paragraphedeliste"/>
+        <w:numPr>
+          <w:ilvl w:val="0"/>
+          <w:numId w:val="35"/>
+        </w:numPr>
         <w:rPr>
-          <w:i/>
-          <w:iCs/>
+          <w:rFonts w:ascii="Helvetica Neue" w:hAnsi="Helvetica Neue"/>
+          <w:color w:val="000000"/>
+          <w:sz w:val="20"/>
+          <w:szCs w:val="20"/>
+          <w:shd w:val="clear" w:color="auto" w:fill="FFFFFF"/>
         </w:rPr>
-        <w:t>les QR-codes dynamiques</w:t>
-      </w:r>
+      </w:pPr>
       <w:r>
         <w:rPr>
-          <w:i/>
-          <w:iCs/>
+          <w:rFonts w:ascii="Helvetica Neue" w:hAnsi="Helvetica Neue"/>
+          <w:color w:val="000000"/>
+          <w:sz w:val="20"/>
+          <w:szCs w:val="20"/>
+          <w:shd w:val="clear" w:color="auto" w:fill="FFFFFF"/>
         </w:rPr>
-        <w:t xml:space="preserve"> ? </w:t>
+        <w:t>Peut stocker seulement un URL</w:t>
+      </w:r>
+    </w:p>
+    <w:p>
+      <w:r>
+        <w:t>Pour en savoir plus :</w:t>
       </w:r>
       <w:r>
         <w:rPr>
-          <w:i/>
-          <w:iCs/>
+          <w:rFonts w:ascii="Georgia" w:hAnsi="Georgia"/>
+          <w:color w:val="000000"/>
         </w:rPr>
-        <w:t>Quels sont les avantages et respectivement les inconvénients à utiliser ceux-ci en comparaison avec des QR-codes statiques</w:t>
-      </w:r>
+        <w:t xml:space="preserve"> </w:t>
+      </w:r>
+      <w:hyperlink r:id="rId15" w:history="1">
+        <w:r>
+          <w:rPr>
+            <w:rStyle w:val="Lienhypertexte"/>
+          </w:rPr>
+          <w:t>https://blog.qrstuff.com/2012/08/12/dynamic-qr-codes</w:t>
+        </w:r>
+      </w:hyperlink>
       <w:r>
         <w:rPr>
-          <w:i/>
-          <w:iCs/>
+          <w:rFonts w:ascii="Georgia" w:hAnsi="Georgia"/>
+          <w:color w:val="000000"/>
         </w:rPr>
-        <w:t> ?</w:t>
+        <w:br/>
       </w:r>
     </w:p>
-    <w:p/>
     <w:p>
       <w:pPr>
+        <w:rPr>
+          <w:rFonts w:asciiTheme="majorHAnsi" w:eastAsiaTheme="majorEastAsia" w:hAnsiTheme="majorHAnsi" w:cstheme="majorBidi"/>
+          <w:color w:val="2E74B5" w:themeColor="accent1" w:themeShade="BF"/>
+          <w:sz w:val="32"/>
+          <w:szCs w:val="32"/>
+        </w:rPr>
+      </w:pPr>
+      <w:bookmarkStart w:id="6" w:name="_Toc25314197"/>
+      <w:r>
+        <w:br w:type="page"/>
+      </w:r>
+    </w:p>
+    <w:p>
+      <w:pPr>
         <w:pStyle w:val="Titre1"/>
       </w:pPr>
-      <w:bookmarkStart w:id="6" w:name="_Toc25311521"/>
-      <w:r>
+      <w:r>
+        <w:lastRenderedPageBreak/>
         <w:t>Conclusion</w:t>
       </w:r>
       <w:bookmarkEnd w:id="6"/>
@@ -2176,7 +2538,7 @@
           <w:lang w:val="fr-FR"/>
         </w:rPr>
       </w:pPr>
-      <w:bookmarkStart w:id="7" w:name="_Toc25311522"/>
+      <w:bookmarkStart w:id="7" w:name="_Toc25314198"/>
       <w:r>
         <w:rPr>
           <w:lang w:val="fr-FR"/>
@@ -2193,12 +2555,19 @@
     </w:p>
     <w:p>
       <w:pPr>
+        <w:rPr>
+          <w:lang w:val="fr-FR"/>
+        </w:rPr>
+      </w:pPr>
+    </w:p>
+    <w:p>
+      <w:pPr>
         <w:pStyle w:val="Titre3"/>
         <w:rPr>
           <w:lang w:val="fr-FR"/>
         </w:rPr>
       </w:pPr>
-      <w:bookmarkStart w:id="8" w:name="_Toc25311523"/>
+      <w:bookmarkStart w:id="8" w:name="_Toc25314199"/>
       <w:r>
         <w:rPr>
           <w:lang w:val="fr-FR"/>
@@ -2239,12 +2608,31 @@
     </w:p>
     <w:p>
       <w:pPr>
+        <w:rPr>
+          <w:lang w:val="fr-FR"/>
+        </w:rPr>
+      </w:pPr>
+      <w:r>
+        <w:rPr>
+          <w:lang w:val="fr-FR"/>
+        </w:rPr>
+        <w:t xml:space="preserve">Grâce à ce laboratoire, nous avons pu nous familiariser </w:t>
+      </w:r>
+      <w:r>
+        <w:t>avec l’utilisation de données environnementales.</w:t>
+      </w:r>
+      <w:r>
+        <w:t xml:space="preserve"> Notamment aux codes-barres et aux balise NFC.</w:t>
+      </w:r>
+    </w:p>
+    <w:p>
+      <w:pPr>
         <w:pStyle w:val="Titre3"/>
         <w:rPr>
           <w:lang w:val="fr-FR"/>
         </w:rPr>
       </w:pPr>
-      <w:bookmarkStart w:id="9" w:name="_Toc25311524"/>
+      <w:bookmarkStart w:id="9" w:name="_Toc25314200"/>
       <w:r>
         <w:rPr>
           <w:lang w:val="fr-FR"/>
@@ -2253,11 +2641,9 @@
       </w:r>
       <w:bookmarkEnd w:id="9"/>
     </w:p>
-    <w:p/>
     <w:p>
       <w:r>
-        <w:lastRenderedPageBreak/>
-        <w:t xml:space="preserve">Finalement, nous avons une solution non pas optimisée mais fonctionnelle à 100%. Nous sommes fières de ce travail opérationnel et très instructif. </w:t>
+        <w:t xml:space="preserve">Finalement, nous avons une solution fonctionnelle à 100%. Nous sommes fières de ce travail opérationnel et très instructif. </w:t>
       </w:r>
     </w:p>
     <w:p/>
@@ -2277,7 +2663,7 @@
         <w:rPr>
           <w:rFonts w:ascii="Arial" w:hAnsi="Arial" w:cs="Arial"/>
         </w:rPr>
-        <w:t>22</w:t>
+        <w:t>01</w:t>
       </w:r>
       <w:r>
         <w:rPr>
@@ -2289,7 +2675,13 @@
         <w:rPr>
           <w:rFonts w:ascii="Arial" w:hAnsi="Arial" w:cs="Arial"/>
         </w:rPr>
-        <w:t>11</w:t>
+        <w:t>1</w:t>
+      </w:r>
+      <w:r>
+        <w:rPr>
+          <w:rFonts w:ascii="Arial" w:hAnsi="Arial" w:cs="Arial"/>
+        </w:rPr>
+        <w:t>2</w:t>
       </w:r>
       <w:r>
         <w:rPr>
@@ -2324,12 +2716,11 @@
         <w:t xml:space="preserve"> et Simonet Yoann</w:t>
       </w:r>
     </w:p>
-    <w:p/>
     <w:sectPr>
-      <w:headerReference w:type="default" r:id="rId11"/>
-      <w:footerReference w:type="default" r:id="rId12"/>
-      <w:headerReference w:type="first" r:id="rId13"/>
-      <w:footerReference w:type="first" r:id="rId14"/>
+      <w:headerReference w:type="default" r:id="rId16"/>
+      <w:footerReference w:type="default" r:id="rId17"/>
+      <w:headerReference w:type="first" r:id="rId18"/>
+      <w:footerReference w:type="first" r:id="rId19"/>
       <w:pgSz w:w="11906" w:h="16838"/>
       <w:pgMar w:top="1417" w:right="1417" w:bottom="1417" w:left="1417" w:header="708" w:footer="708" w:gutter="0"/>
       <w:pgNumType w:fmt="numberInDash" w:start="0"/>
@@ -2368,18 +2759,6 @@
       <w:pPr>
         <w:pStyle w:val="Notedefin"/>
       </w:pPr>
-      <w:r>
-        <w:rPr>
-          <w:rStyle w:val="Appeldenotedefin"/>
-        </w:rPr>
-        <w:endnoteRef/>
-      </w:r>
-      <w:r>
-        <w:t xml:space="preserve"> </w:t>
-      </w:r>
-      <w:r>
-        <w:t>http://generator.code-qr.net/#text</w:t>
-      </w:r>
     </w:p>
   </w:endnote>
 </w:endnotes>
@@ -2534,6 +2913,10 @@
     <w:p>
       <w:pPr>
         <w:pStyle w:val="Notedebasdepage"/>
+        <w:rPr>
+          <w:color w:val="0000FF"/>
+          <w:u w:val="single"/>
+        </w:rPr>
       </w:pPr>
       <w:r>
         <w:rPr>
@@ -2542,10 +2925,7 @@
         <w:footnoteRef/>
       </w:r>
       <w:r>
-        <w:t xml:space="preserve"> </w:t>
-      </w:r>
-      <w:r>
-        <w:t xml:space="preserve">API Classe Tag sur Android : </w:t>
+        <w:t xml:space="preserve"> API Classe Tag sur Android : </w:t>
       </w:r>
       <w:hyperlink r:id="rId1" w:history="1">
         <w:r>
@@ -2560,6 +2940,25 @@
       <w:pPr>
         <w:pStyle w:val="Notedebasdepage"/>
       </w:pPr>
+    </w:p>
+  </w:footnote>
+  <w:footnote w:id="2">
+    <w:p>
+      <w:pPr>
+        <w:pStyle w:val="Notedebasdepage"/>
+      </w:pPr>
+      <w:r>
+        <w:rPr>
+          <w:rStyle w:val="Appelnotedebasdep"/>
+        </w:rPr>
+        <w:footnoteRef/>
+      </w:r>
+      <w:r>
+        <w:t xml:space="preserve"> </w:t>
+      </w:r>
+      <w:r>
+        <w:t>http://generator.code-qr.net/#text</w:t>
+      </w:r>
     </w:p>
   </w:footnote>
 </w:footnotes>
@@ -3064,6 +3463,119 @@
     </w:lvl>
   </w:abstractNum>
   <w:abstractNum w:abstractNumId="3" w15:restartNumberingAfterBreak="0">
+    <w:nsid w:val="0A4C2D3A"/>
+    <w:multiLevelType w:val="hybridMultilevel"/>
+    <w:tmpl w:val="69AECE7C"/>
+    <w:lvl w:ilvl="0" w:tplc="100C000D">
+      <w:start w:val="1"/>
+      <w:numFmt w:val="bullet"/>
+      <w:lvlText w:val=""/>
+      <w:lvlJc w:val="left"/>
+      <w:pPr>
+        <w:ind w:left="720" w:hanging="360"/>
+      </w:pPr>
+      <w:rPr>
+        <w:rFonts w:ascii="Wingdings" w:hAnsi="Wingdings" w:hint="default"/>
+      </w:rPr>
+    </w:lvl>
+    <w:lvl w:ilvl="1" w:tplc="100C0003" w:tentative="1">
+      <w:start w:val="1"/>
+      <w:numFmt w:val="bullet"/>
+      <w:lvlText w:val="o"/>
+      <w:lvlJc w:val="left"/>
+      <w:pPr>
+        <w:ind w:left="1440" w:hanging="360"/>
+      </w:pPr>
+      <w:rPr>
+        <w:rFonts w:ascii="Courier New" w:hAnsi="Courier New" w:cs="Courier New" w:hint="default"/>
+      </w:rPr>
+    </w:lvl>
+    <w:lvl w:ilvl="2" w:tplc="100C0005" w:tentative="1">
+      <w:start w:val="1"/>
+      <w:numFmt w:val="bullet"/>
+      <w:lvlText w:val=""/>
+      <w:lvlJc w:val="left"/>
+      <w:pPr>
+        <w:ind w:left="2160" w:hanging="360"/>
+      </w:pPr>
+      <w:rPr>
+        <w:rFonts w:ascii="Wingdings" w:hAnsi="Wingdings" w:hint="default"/>
+      </w:rPr>
+    </w:lvl>
+    <w:lvl w:ilvl="3" w:tplc="100C0001" w:tentative="1">
+      <w:start w:val="1"/>
+      <w:numFmt w:val="bullet"/>
+      <w:lvlText w:val=""/>
+      <w:lvlJc w:val="left"/>
+      <w:pPr>
+        <w:ind w:left="2880" w:hanging="360"/>
+      </w:pPr>
+      <w:rPr>
+        <w:rFonts w:ascii="Symbol" w:hAnsi="Symbol" w:hint="default"/>
+      </w:rPr>
+    </w:lvl>
+    <w:lvl w:ilvl="4" w:tplc="100C0003" w:tentative="1">
+      <w:start w:val="1"/>
+      <w:numFmt w:val="bullet"/>
+      <w:lvlText w:val="o"/>
+      <w:lvlJc w:val="left"/>
+      <w:pPr>
+        <w:ind w:left="3600" w:hanging="360"/>
+      </w:pPr>
+      <w:rPr>
+        <w:rFonts w:ascii="Courier New" w:hAnsi="Courier New" w:cs="Courier New" w:hint="default"/>
+      </w:rPr>
+    </w:lvl>
+    <w:lvl w:ilvl="5" w:tplc="100C0005" w:tentative="1">
+      <w:start w:val="1"/>
+      <w:numFmt w:val="bullet"/>
+      <w:lvlText w:val=""/>
+      <w:lvlJc w:val="left"/>
+      <w:pPr>
+        <w:ind w:left="4320" w:hanging="360"/>
+      </w:pPr>
+      <w:rPr>
+        <w:rFonts w:ascii="Wingdings" w:hAnsi="Wingdings" w:hint="default"/>
+      </w:rPr>
+    </w:lvl>
+    <w:lvl w:ilvl="6" w:tplc="100C0001" w:tentative="1">
+      <w:start w:val="1"/>
+      <w:numFmt w:val="bullet"/>
+      <w:lvlText w:val=""/>
+      <w:lvlJc w:val="left"/>
+      <w:pPr>
+        <w:ind w:left="5040" w:hanging="360"/>
+      </w:pPr>
+      <w:rPr>
+        <w:rFonts w:ascii="Symbol" w:hAnsi="Symbol" w:hint="default"/>
+      </w:rPr>
+    </w:lvl>
+    <w:lvl w:ilvl="7" w:tplc="100C0003" w:tentative="1">
+      <w:start w:val="1"/>
+      <w:numFmt w:val="bullet"/>
+      <w:lvlText w:val="o"/>
+      <w:lvlJc w:val="left"/>
+      <w:pPr>
+        <w:ind w:left="5760" w:hanging="360"/>
+      </w:pPr>
+      <w:rPr>
+        <w:rFonts w:ascii="Courier New" w:hAnsi="Courier New" w:cs="Courier New" w:hint="default"/>
+      </w:rPr>
+    </w:lvl>
+    <w:lvl w:ilvl="8" w:tplc="100C0005" w:tentative="1">
+      <w:start w:val="1"/>
+      <w:numFmt w:val="bullet"/>
+      <w:lvlText w:val=""/>
+      <w:lvlJc w:val="left"/>
+      <w:pPr>
+        <w:ind w:left="6480" w:hanging="360"/>
+      </w:pPr>
+      <w:rPr>
+        <w:rFonts w:ascii="Wingdings" w:hAnsi="Wingdings" w:hint="default"/>
+      </w:rPr>
+    </w:lvl>
+  </w:abstractNum>
+  <w:abstractNum w:abstractNumId="4" w15:restartNumberingAfterBreak="0">
     <w:nsid w:val="0C8E5A85"/>
     <w:multiLevelType w:val="hybridMultilevel"/>
     <w:tmpl w:val="C19AC582"/>
@@ -3176,7 +3688,119 @@
       </w:rPr>
     </w:lvl>
   </w:abstractNum>
-  <w:abstractNum w:abstractNumId="4" w15:restartNumberingAfterBreak="0">
+  <w:abstractNum w:abstractNumId="5" w15:restartNumberingAfterBreak="0">
+    <w:nsid w:val="0CB65200"/>
+    <w:multiLevelType w:val="hybridMultilevel"/>
+    <w:tmpl w:val="26387674"/>
+    <w:lvl w:ilvl="0" w:tplc="C6E6DE38">
+      <w:numFmt w:val="bullet"/>
+      <w:lvlText w:val="-"/>
+      <w:lvlJc w:val="left"/>
+      <w:pPr>
+        <w:ind w:left="1080" w:hanging="360"/>
+      </w:pPr>
+      <w:rPr>
+        <w:rFonts w:ascii="Helvetica Neue" w:eastAsiaTheme="minorHAnsi" w:hAnsi="Helvetica Neue" w:cstheme="minorBidi" w:hint="default"/>
+      </w:rPr>
+    </w:lvl>
+    <w:lvl w:ilvl="1" w:tplc="100C0003" w:tentative="1">
+      <w:start w:val="1"/>
+      <w:numFmt w:val="bullet"/>
+      <w:lvlText w:val="o"/>
+      <w:lvlJc w:val="left"/>
+      <w:pPr>
+        <w:ind w:left="1800" w:hanging="360"/>
+      </w:pPr>
+      <w:rPr>
+        <w:rFonts w:ascii="Courier New" w:hAnsi="Courier New" w:cs="Courier New" w:hint="default"/>
+      </w:rPr>
+    </w:lvl>
+    <w:lvl w:ilvl="2" w:tplc="100C0005" w:tentative="1">
+      <w:start w:val="1"/>
+      <w:numFmt w:val="bullet"/>
+      <w:lvlText w:val=""/>
+      <w:lvlJc w:val="left"/>
+      <w:pPr>
+        <w:ind w:left="2520" w:hanging="360"/>
+      </w:pPr>
+      <w:rPr>
+        <w:rFonts w:ascii="Wingdings" w:hAnsi="Wingdings" w:hint="default"/>
+      </w:rPr>
+    </w:lvl>
+    <w:lvl w:ilvl="3" w:tplc="100C0001" w:tentative="1">
+      <w:start w:val="1"/>
+      <w:numFmt w:val="bullet"/>
+      <w:lvlText w:val=""/>
+      <w:lvlJc w:val="left"/>
+      <w:pPr>
+        <w:ind w:left="3240" w:hanging="360"/>
+      </w:pPr>
+      <w:rPr>
+        <w:rFonts w:ascii="Symbol" w:hAnsi="Symbol" w:hint="default"/>
+      </w:rPr>
+    </w:lvl>
+    <w:lvl w:ilvl="4" w:tplc="100C0003" w:tentative="1">
+      <w:start w:val="1"/>
+      <w:numFmt w:val="bullet"/>
+      <w:lvlText w:val="o"/>
+      <w:lvlJc w:val="left"/>
+      <w:pPr>
+        <w:ind w:left="3960" w:hanging="360"/>
+      </w:pPr>
+      <w:rPr>
+        <w:rFonts w:ascii="Courier New" w:hAnsi="Courier New" w:cs="Courier New" w:hint="default"/>
+      </w:rPr>
+    </w:lvl>
+    <w:lvl w:ilvl="5" w:tplc="100C0005" w:tentative="1">
+      <w:start w:val="1"/>
+      <w:numFmt w:val="bullet"/>
+      <w:lvlText w:val=""/>
+      <w:lvlJc w:val="left"/>
+      <w:pPr>
+        <w:ind w:left="4680" w:hanging="360"/>
+      </w:pPr>
+      <w:rPr>
+        <w:rFonts w:ascii="Wingdings" w:hAnsi="Wingdings" w:hint="default"/>
+      </w:rPr>
+    </w:lvl>
+    <w:lvl w:ilvl="6" w:tplc="100C0001" w:tentative="1">
+      <w:start w:val="1"/>
+      <w:numFmt w:val="bullet"/>
+      <w:lvlText w:val=""/>
+      <w:lvlJc w:val="left"/>
+      <w:pPr>
+        <w:ind w:left="5400" w:hanging="360"/>
+      </w:pPr>
+      <w:rPr>
+        <w:rFonts w:ascii="Symbol" w:hAnsi="Symbol" w:hint="default"/>
+      </w:rPr>
+    </w:lvl>
+    <w:lvl w:ilvl="7" w:tplc="100C0003" w:tentative="1">
+      <w:start w:val="1"/>
+      <w:numFmt w:val="bullet"/>
+      <w:lvlText w:val="o"/>
+      <w:lvlJc w:val="left"/>
+      <w:pPr>
+        <w:ind w:left="6120" w:hanging="360"/>
+      </w:pPr>
+      <w:rPr>
+        <w:rFonts w:ascii="Courier New" w:hAnsi="Courier New" w:cs="Courier New" w:hint="default"/>
+      </w:rPr>
+    </w:lvl>
+    <w:lvl w:ilvl="8" w:tplc="100C0005" w:tentative="1">
+      <w:start w:val="1"/>
+      <w:numFmt w:val="bullet"/>
+      <w:lvlText w:val=""/>
+      <w:lvlJc w:val="left"/>
+      <w:pPr>
+        <w:ind w:left="6840" w:hanging="360"/>
+      </w:pPr>
+      <w:rPr>
+        <w:rFonts w:ascii="Wingdings" w:hAnsi="Wingdings" w:hint="default"/>
+      </w:rPr>
+    </w:lvl>
+  </w:abstractNum>
+  <w:abstractNum w:abstractNumId="6" w15:restartNumberingAfterBreak="0">
     <w:nsid w:val="12143D1E"/>
     <w:multiLevelType w:val="hybridMultilevel"/>
     <w:tmpl w:val="FDE84FBA"/>
@@ -3262,7 +3886,7 @@
       </w:pPr>
     </w:lvl>
   </w:abstractNum>
-  <w:abstractNum w:abstractNumId="5" w15:restartNumberingAfterBreak="0">
+  <w:abstractNum w:abstractNumId="7" w15:restartNumberingAfterBreak="0">
     <w:nsid w:val="14F2337C"/>
     <w:multiLevelType w:val="hybridMultilevel"/>
     <w:tmpl w:val="1FC4EF94"/>
@@ -3351,7 +3975,7 @@
       </w:pPr>
     </w:lvl>
   </w:abstractNum>
-  <w:abstractNum w:abstractNumId="6" w15:restartNumberingAfterBreak="0">
+  <w:abstractNum w:abstractNumId="8" w15:restartNumberingAfterBreak="0">
     <w:nsid w:val="186A3DC0"/>
     <w:multiLevelType w:val="hybridMultilevel"/>
     <w:tmpl w:val="63BCBB0E"/>
@@ -3437,7 +4061,7 @@
       </w:pPr>
     </w:lvl>
   </w:abstractNum>
-  <w:abstractNum w:abstractNumId="7" w15:restartNumberingAfterBreak="0">
+  <w:abstractNum w:abstractNumId="9" w15:restartNumberingAfterBreak="0">
     <w:nsid w:val="186F0652"/>
     <w:multiLevelType w:val="hybridMultilevel"/>
     <w:tmpl w:val="DA02FD60"/>
@@ -3523,7 +4147,7 @@
       </w:pPr>
     </w:lvl>
   </w:abstractNum>
-  <w:abstractNum w:abstractNumId="8" w15:restartNumberingAfterBreak="0">
+  <w:abstractNum w:abstractNumId="10" w15:restartNumberingAfterBreak="0">
     <w:nsid w:val="18FE0D8B"/>
     <w:multiLevelType w:val="hybridMultilevel"/>
     <w:tmpl w:val="9FD8B078"/>
@@ -3771,7 +4395,119 @@
       </w:rPr>
     </w:lvl>
   </w:abstractNum>
-  <w:abstractNum w:abstractNumId="9" w15:restartNumberingAfterBreak="0">
+  <w:abstractNum w:abstractNumId="11" w15:restartNumberingAfterBreak="0">
+    <w:nsid w:val="1F6A5C30"/>
+    <w:multiLevelType w:val="hybridMultilevel"/>
+    <w:tmpl w:val="B356828C"/>
+    <w:lvl w:ilvl="0" w:tplc="C6E6DE38">
+      <w:numFmt w:val="bullet"/>
+      <w:lvlText w:val="-"/>
+      <w:lvlJc w:val="left"/>
+      <w:pPr>
+        <w:ind w:left="720" w:hanging="360"/>
+      </w:pPr>
+      <w:rPr>
+        <w:rFonts w:ascii="Helvetica Neue" w:eastAsiaTheme="minorHAnsi" w:hAnsi="Helvetica Neue" w:cstheme="minorBidi" w:hint="default"/>
+      </w:rPr>
+    </w:lvl>
+    <w:lvl w:ilvl="1" w:tplc="100C0003" w:tentative="1">
+      <w:start w:val="1"/>
+      <w:numFmt w:val="bullet"/>
+      <w:lvlText w:val="o"/>
+      <w:lvlJc w:val="left"/>
+      <w:pPr>
+        <w:ind w:left="1440" w:hanging="360"/>
+      </w:pPr>
+      <w:rPr>
+        <w:rFonts w:ascii="Courier New" w:hAnsi="Courier New" w:cs="Courier New" w:hint="default"/>
+      </w:rPr>
+    </w:lvl>
+    <w:lvl w:ilvl="2" w:tplc="100C0005" w:tentative="1">
+      <w:start w:val="1"/>
+      <w:numFmt w:val="bullet"/>
+      <w:lvlText w:val=""/>
+      <w:lvlJc w:val="left"/>
+      <w:pPr>
+        <w:ind w:left="2160" w:hanging="360"/>
+      </w:pPr>
+      <w:rPr>
+        <w:rFonts w:ascii="Wingdings" w:hAnsi="Wingdings" w:hint="default"/>
+      </w:rPr>
+    </w:lvl>
+    <w:lvl w:ilvl="3" w:tplc="100C0001" w:tentative="1">
+      <w:start w:val="1"/>
+      <w:numFmt w:val="bullet"/>
+      <w:lvlText w:val=""/>
+      <w:lvlJc w:val="left"/>
+      <w:pPr>
+        <w:ind w:left="2880" w:hanging="360"/>
+      </w:pPr>
+      <w:rPr>
+        <w:rFonts w:ascii="Symbol" w:hAnsi="Symbol" w:hint="default"/>
+      </w:rPr>
+    </w:lvl>
+    <w:lvl w:ilvl="4" w:tplc="100C0003" w:tentative="1">
+      <w:start w:val="1"/>
+      <w:numFmt w:val="bullet"/>
+      <w:lvlText w:val="o"/>
+      <w:lvlJc w:val="left"/>
+      <w:pPr>
+        <w:ind w:left="3600" w:hanging="360"/>
+      </w:pPr>
+      <w:rPr>
+        <w:rFonts w:ascii="Courier New" w:hAnsi="Courier New" w:cs="Courier New" w:hint="default"/>
+      </w:rPr>
+    </w:lvl>
+    <w:lvl w:ilvl="5" w:tplc="100C0005" w:tentative="1">
+      <w:start w:val="1"/>
+      <w:numFmt w:val="bullet"/>
+      <w:lvlText w:val=""/>
+      <w:lvlJc w:val="left"/>
+      <w:pPr>
+        <w:ind w:left="4320" w:hanging="360"/>
+      </w:pPr>
+      <w:rPr>
+        <w:rFonts w:ascii="Wingdings" w:hAnsi="Wingdings" w:hint="default"/>
+      </w:rPr>
+    </w:lvl>
+    <w:lvl w:ilvl="6" w:tplc="100C0001" w:tentative="1">
+      <w:start w:val="1"/>
+      <w:numFmt w:val="bullet"/>
+      <w:lvlText w:val=""/>
+      <w:lvlJc w:val="left"/>
+      <w:pPr>
+        <w:ind w:left="5040" w:hanging="360"/>
+      </w:pPr>
+      <w:rPr>
+        <w:rFonts w:ascii="Symbol" w:hAnsi="Symbol" w:hint="default"/>
+      </w:rPr>
+    </w:lvl>
+    <w:lvl w:ilvl="7" w:tplc="100C0003" w:tentative="1">
+      <w:start w:val="1"/>
+      <w:numFmt w:val="bullet"/>
+      <w:lvlText w:val="o"/>
+      <w:lvlJc w:val="left"/>
+      <w:pPr>
+        <w:ind w:left="5760" w:hanging="360"/>
+      </w:pPr>
+      <w:rPr>
+        <w:rFonts w:ascii="Courier New" w:hAnsi="Courier New" w:cs="Courier New" w:hint="default"/>
+      </w:rPr>
+    </w:lvl>
+    <w:lvl w:ilvl="8" w:tplc="100C0005" w:tentative="1">
+      <w:start w:val="1"/>
+      <w:numFmt w:val="bullet"/>
+      <w:lvlText w:val=""/>
+      <w:lvlJc w:val="left"/>
+      <w:pPr>
+        <w:ind w:left="6480" w:hanging="360"/>
+      </w:pPr>
+      <w:rPr>
+        <w:rFonts w:ascii="Wingdings" w:hAnsi="Wingdings" w:hint="default"/>
+      </w:rPr>
+    </w:lvl>
+  </w:abstractNum>
+  <w:abstractNum w:abstractNumId="12" w15:restartNumberingAfterBreak="0">
     <w:nsid w:val="20A21950"/>
     <w:multiLevelType w:val="hybridMultilevel"/>
     <w:tmpl w:val="D5A6DAE8"/>
@@ -3860,7 +4596,7 @@
       </w:pPr>
     </w:lvl>
   </w:abstractNum>
-  <w:abstractNum w:abstractNumId="10" w15:restartNumberingAfterBreak="0">
+  <w:abstractNum w:abstractNumId="13" w15:restartNumberingAfterBreak="0">
     <w:nsid w:val="2A0F4A79"/>
     <w:multiLevelType w:val="hybridMultilevel"/>
     <w:tmpl w:val="8482CE9C"/>
@@ -3946,7 +4682,7 @@
       </w:pPr>
     </w:lvl>
   </w:abstractNum>
-  <w:abstractNum w:abstractNumId="11" w15:restartNumberingAfterBreak="0">
+  <w:abstractNum w:abstractNumId="14" w15:restartNumberingAfterBreak="0">
     <w:nsid w:val="2D6D5F07"/>
     <w:multiLevelType w:val="hybridMultilevel"/>
     <w:tmpl w:val="CD025596"/>
@@ -4194,7 +4930,7 @@
       </w:rPr>
     </w:lvl>
   </w:abstractNum>
-  <w:abstractNum w:abstractNumId="12" w15:restartNumberingAfterBreak="0">
+  <w:abstractNum w:abstractNumId="15" w15:restartNumberingAfterBreak="0">
     <w:nsid w:val="2EF954A9"/>
     <w:multiLevelType w:val="hybridMultilevel"/>
     <w:tmpl w:val="3224F28A"/>
@@ -4307,7 +5043,7 @@
       </w:rPr>
     </w:lvl>
   </w:abstractNum>
-  <w:abstractNum w:abstractNumId="13" w15:restartNumberingAfterBreak="0">
+  <w:abstractNum w:abstractNumId="16" w15:restartNumberingAfterBreak="0">
     <w:nsid w:val="30EA43E7"/>
     <w:multiLevelType w:val="hybridMultilevel"/>
     <w:tmpl w:val="040ED81E"/>
@@ -4393,7 +5129,119 @@
       </w:pPr>
     </w:lvl>
   </w:abstractNum>
-  <w:abstractNum w:abstractNumId="14" w15:restartNumberingAfterBreak="0">
+  <w:abstractNum w:abstractNumId="17" w15:restartNumberingAfterBreak="0">
+    <w:nsid w:val="34AE2ABB"/>
+    <w:multiLevelType w:val="hybridMultilevel"/>
+    <w:tmpl w:val="10EEC6F4"/>
+    <w:lvl w:ilvl="0" w:tplc="C6E6DE38">
+      <w:numFmt w:val="bullet"/>
+      <w:lvlText w:val="-"/>
+      <w:lvlJc w:val="left"/>
+      <w:pPr>
+        <w:ind w:left="720" w:hanging="360"/>
+      </w:pPr>
+      <w:rPr>
+        <w:rFonts w:ascii="Helvetica Neue" w:eastAsiaTheme="minorHAnsi" w:hAnsi="Helvetica Neue" w:cstheme="minorBidi" w:hint="default"/>
+      </w:rPr>
+    </w:lvl>
+    <w:lvl w:ilvl="1" w:tplc="100C0003" w:tentative="1">
+      <w:start w:val="1"/>
+      <w:numFmt w:val="bullet"/>
+      <w:lvlText w:val="o"/>
+      <w:lvlJc w:val="left"/>
+      <w:pPr>
+        <w:ind w:left="1440" w:hanging="360"/>
+      </w:pPr>
+      <w:rPr>
+        <w:rFonts w:ascii="Courier New" w:hAnsi="Courier New" w:cs="Courier New" w:hint="default"/>
+      </w:rPr>
+    </w:lvl>
+    <w:lvl w:ilvl="2" w:tplc="100C0005" w:tentative="1">
+      <w:start w:val="1"/>
+      <w:numFmt w:val="bullet"/>
+      <w:lvlText w:val=""/>
+      <w:lvlJc w:val="left"/>
+      <w:pPr>
+        <w:ind w:left="2160" w:hanging="360"/>
+      </w:pPr>
+      <w:rPr>
+        <w:rFonts w:ascii="Wingdings" w:hAnsi="Wingdings" w:hint="default"/>
+      </w:rPr>
+    </w:lvl>
+    <w:lvl w:ilvl="3" w:tplc="100C0001" w:tentative="1">
+      <w:start w:val="1"/>
+      <w:numFmt w:val="bullet"/>
+      <w:lvlText w:val=""/>
+      <w:lvlJc w:val="left"/>
+      <w:pPr>
+        <w:ind w:left="2880" w:hanging="360"/>
+      </w:pPr>
+      <w:rPr>
+        <w:rFonts w:ascii="Symbol" w:hAnsi="Symbol" w:hint="default"/>
+      </w:rPr>
+    </w:lvl>
+    <w:lvl w:ilvl="4" w:tplc="100C0003" w:tentative="1">
+      <w:start w:val="1"/>
+      <w:numFmt w:val="bullet"/>
+      <w:lvlText w:val="o"/>
+      <w:lvlJc w:val="left"/>
+      <w:pPr>
+        <w:ind w:left="3600" w:hanging="360"/>
+      </w:pPr>
+      <w:rPr>
+        <w:rFonts w:ascii="Courier New" w:hAnsi="Courier New" w:cs="Courier New" w:hint="default"/>
+      </w:rPr>
+    </w:lvl>
+    <w:lvl w:ilvl="5" w:tplc="100C0005" w:tentative="1">
+      <w:start w:val="1"/>
+      <w:numFmt w:val="bullet"/>
+      <w:lvlText w:val=""/>
+      <w:lvlJc w:val="left"/>
+      <w:pPr>
+        <w:ind w:left="4320" w:hanging="360"/>
+      </w:pPr>
+      <w:rPr>
+        <w:rFonts w:ascii="Wingdings" w:hAnsi="Wingdings" w:hint="default"/>
+      </w:rPr>
+    </w:lvl>
+    <w:lvl w:ilvl="6" w:tplc="100C0001" w:tentative="1">
+      <w:start w:val="1"/>
+      <w:numFmt w:val="bullet"/>
+      <w:lvlText w:val=""/>
+      <w:lvlJc w:val="left"/>
+      <w:pPr>
+        <w:ind w:left="5040" w:hanging="360"/>
+      </w:pPr>
+      <w:rPr>
+        <w:rFonts w:ascii="Symbol" w:hAnsi="Symbol" w:hint="default"/>
+      </w:rPr>
+    </w:lvl>
+    <w:lvl w:ilvl="7" w:tplc="100C0003" w:tentative="1">
+      <w:start w:val="1"/>
+      <w:numFmt w:val="bullet"/>
+      <w:lvlText w:val="o"/>
+      <w:lvlJc w:val="left"/>
+      <w:pPr>
+        <w:ind w:left="5760" w:hanging="360"/>
+      </w:pPr>
+      <w:rPr>
+        <w:rFonts w:ascii="Courier New" w:hAnsi="Courier New" w:cs="Courier New" w:hint="default"/>
+      </w:rPr>
+    </w:lvl>
+    <w:lvl w:ilvl="8" w:tplc="100C0005" w:tentative="1">
+      <w:start w:val="1"/>
+      <w:numFmt w:val="bullet"/>
+      <w:lvlText w:val=""/>
+      <w:lvlJc w:val="left"/>
+      <w:pPr>
+        <w:ind w:left="6480" w:hanging="360"/>
+      </w:pPr>
+      <w:rPr>
+        <w:rFonts w:ascii="Wingdings" w:hAnsi="Wingdings" w:hint="default"/>
+      </w:rPr>
+    </w:lvl>
+  </w:abstractNum>
+  <w:abstractNum w:abstractNumId="18" w15:restartNumberingAfterBreak="0">
     <w:nsid w:val="36453EBB"/>
     <w:multiLevelType w:val="hybridMultilevel"/>
     <w:tmpl w:val="98A0ABD4"/>
@@ -4479,7 +5327,7 @@
       </w:pPr>
     </w:lvl>
   </w:abstractNum>
-  <w:abstractNum w:abstractNumId="15" w15:restartNumberingAfterBreak="0">
+  <w:abstractNum w:abstractNumId="19" w15:restartNumberingAfterBreak="0">
     <w:nsid w:val="38AB32BE"/>
     <w:multiLevelType w:val="hybridMultilevel"/>
     <w:tmpl w:val="F31411A2"/>
@@ -4565,7 +5413,7 @@
       </w:pPr>
     </w:lvl>
   </w:abstractNum>
-  <w:abstractNum w:abstractNumId="16" w15:restartNumberingAfterBreak="0">
+  <w:abstractNum w:abstractNumId="20" w15:restartNumberingAfterBreak="0">
     <w:nsid w:val="3E4355BC"/>
     <w:multiLevelType w:val="hybridMultilevel"/>
     <w:tmpl w:val="2FBC8A1E"/>
@@ -4651,7 +5499,7 @@
       </w:pPr>
     </w:lvl>
   </w:abstractNum>
-  <w:abstractNum w:abstractNumId="17" w15:restartNumberingAfterBreak="0">
+  <w:abstractNum w:abstractNumId="21" w15:restartNumberingAfterBreak="0">
     <w:nsid w:val="43717C57"/>
     <w:multiLevelType w:val="hybridMultilevel"/>
     <w:tmpl w:val="9CFC0BC4"/>
@@ -4737,7 +5585,7 @@
       </w:pPr>
     </w:lvl>
   </w:abstractNum>
-  <w:abstractNum w:abstractNumId="18" w15:restartNumberingAfterBreak="0">
+  <w:abstractNum w:abstractNumId="22" w15:restartNumberingAfterBreak="0">
     <w:nsid w:val="4794472C"/>
     <w:multiLevelType w:val="hybridMultilevel"/>
     <w:tmpl w:val="002019D2"/>
@@ -4850,7 +5698,7 @@
       </w:rPr>
     </w:lvl>
   </w:abstractNum>
-  <w:abstractNum w:abstractNumId="19" w15:restartNumberingAfterBreak="0">
+  <w:abstractNum w:abstractNumId="23" w15:restartNumberingAfterBreak="0">
     <w:nsid w:val="49156AF2"/>
     <w:multiLevelType w:val="hybridMultilevel"/>
     <w:tmpl w:val="F01E589C"/>
@@ -4936,7 +5784,119 @@
       </w:pPr>
     </w:lvl>
   </w:abstractNum>
-  <w:abstractNum w:abstractNumId="20" w15:restartNumberingAfterBreak="0">
+  <w:abstractNum w:abstractNumId="24" w15:restartNumberingAfterBreak="0">
+    <w:nsid w:val="4A9C772E"/>
+    <w:multiLevelType w:val="hybridMultilevel"/>
+    <w:tmpl w:val="720E13D6"/>
+    <w:lvl w:ilvl="0" w:tplc="E332A286">
+      <w:numFmt w:val="bullet"/>
+      <w:lvlText w:val="-"/>
+      <w:lvlJc w:val="left"/>
+      <w:pPr>
+        <w:ind w:left="720" w:hanging="360"/>
+      </w:pPr>
+      <w:rPr>
+        <w:rFonts w:ascii="Helvetica Neue" w:eastAsiaTheme="minorHAnsi" w:hAnsi="Helvetica Neue" w:cstheme="minorBidi" w:hint="default"/>
+      </w:rPr>
+    </w:lvl>
+    <w:lvl w:ilvl="1" w:tplc="100C0003" w:tentative="1">
+      <w:start w:val="1"/>
+      <w:numFmt w:val="bullet"/>
+      <w:lvlText w:val="o"/>
+      <w:lvlJc w:val="left"/>
+      <w:pPr>
+        <w:ind w:left="1440" w:hanging="360"/>
+      </w:pPr>
+      <w:rPr>
+        <w:rFonts w:ascii="Courier New" w:hAnsi="Courier New" w:cs="Courier New" w:hint="default"/>
+      </w:rPr>
+    </w:lvl>
+    <w:lvl w:ilvl="2" w:tplc="100C0005" w:tentative="1">
+      <w:start w:val="1"/>
+      <w:numFmt w:val="bullet"/>
+      <w:lvlText w:val=""/>
+      <w:lvlJc w:val="left"/>
+      <w:pPr>
+        <w:ind w:left="2160" w:hanging="360"/>
+      </w:pPr>
+      <w:rPr>
+        <w:rFonts w:ascii="Wingdings" w:hAnsi="Wingdings" w:hint="default"/>
+      </w:rPr>
+    </w:lvl>
+    <w:lvl w:ilvl="3" w:tplc="100C0001" w:tentative="1">
+      <w:start w:val="1"/>
+      <w:numFmt w:val="bullet"/>
+      <w:lvlText w:val=""/>
+      <w:lvlJc w:val="left"/>
+      <w:pPr>
+        <w:ind w:left="2880" w:hanging="360"/>
+      </w:pPr>
+      <w:rPr>
+        <w:rFonts w:ascii="Symbol" w:hAnsi="Symbol" w:hint="default"/>
+      </w:rPr>
+    </w:lvl>
+    <w:lvl w:ilvl="4" w:tplc="100C0003" w:tentative="1">
+      <w:start w:val="1"/>
+      <w:numFmt w:val="bullet"/>
+      <w:lvlText w:val="o"/>
+      <w:lvlJc w:val="left"/>
+      <w:pPr>
+        <w:ind w:left="3600" w:hanging="360"/>
+      </w:pPr>
+      <w:rPr>
+        <w:rFonts w:ascii="Courier New" w:hAnsi="Courier New" w:cs="Courier New" w:hint="default"/>
+      </w:rPr>
+    </w:lvl>
+    <w:lvl w:ilvl="5" w:tplc="100C0005" w:tentative="1">
+      <w:start w:val="1"/>
+      <w:numFmt w:val="bullet"/>
+      <w:lvlText w:val=""/>
+      <w:lvlJc w:val="left"/>
+      <w:pPr>
+        <w:ind w:left="4320" w:hanging="360"/>
+      </w:pPr>
+      <w:rPr>
+        <w:rFonts w:ascii="Wingdings" w:hAnsi="Wingdings" w:hint="default"/>
+      </w:rPr>
+    </w:lvl>
+    <w:lvl w:ilvl="6" w:tplc="100C0001" w:tentative="1">
+      <w:start w:val="1"/>
+      <w:numFmt w:val="bullet"/>
+      <w:lvlText w:val=""/>
+      <w:lvlJc w:val="left"/>
+      <w:pPr>
+        <w:ind w:left="5040" w:hanging="360"/>
+      </w:pPr>
+      <w:rPr>
+        <w:rFonts w:ascii="Symbol" w:hAnsi="Symbol" w:hint="default"/>
+      </w:rPr>
+    </w:lvl>
+    <w:lvl w:ilvl="7" w:tplc="100C0003" w:tentative="1">
+      <w:start w:val="1"/>
+      <w:numFmt w:val="bullet"/>
+      <w:lvlText w:val="o"/>
+      <w:lvlJc w:val="left"/>
+      <w:pPr>
+        <w:ind w:left="5760" w:hanging="360"/>
+      </w:pPr>
+      <w:rPr>
+        <w:rFonts w:ascii="Courier New" w:hAnsi="Courier New" w:cs="Courier New" w:hint="default"/>
+      </w:rPr>
+    </w:lvl>
+    <w:lvl w:ilvl="8" w:tplc="100C0005" w:tentative="1">
+      <w:start w:val="1"/>
+      <w:numFmt w:val="bullet"/>
+      <w:lvlText w:val=""/>
+      <w:lvlJc w:val="left"/>
+      <w:pPr>
+        <w:ind w:left="6480" w:hanging="360"/>
+      </w:pPr>
+      <w:rPr>
+        <w:rFonts w:ascii="Wingdings" w:hAnsi="Wingdings" w:hint="default"/>
+      </w:rPr>
+    </w:lvl>
+  </w:abstractNum>
+  <w:abstractNum w:abstractNumId="25" w15:restartNumberingAfterBreak="0">
     <w:nsid w:val="4F651D05"/>
     <w:multiLevelType w:val="hybridMultilevel"/>
     <w:tmpl w:val="D71CE65A"/>
@@ -5022,7 +5982,7 @@
       </w:pPr>
     </w:lvl>
   </w:abstractNum>
-  <w:abstractNum w:abstractNumId="21" w15:restartNumberingAfterBreak="0">
+  <w:abstractNum w:abstractNumId="26" w15:restartNumberingAfterBreak="0">
     <w:nsid w:val="56EB3EAF"/>
     <w:multiLevelType w:val="hybridMultilevel"/>
     <w:tmpl w:val="1382E9E0"/>
@@ -5135,7 +6095,7 @@
       </w:rPr>
     </w:lvl>
   </w:abstractNum>
-  <w:abstractNum w:abstractNumId="22" w15:restartNumberingAfterBreak="0">
+  <w:abstractNum w:abstractNumId="27" w15:restartNumberingAfterBreak="0">
     <w:nsid w:val="57E24C7D"/>
     <w:multiLevelType w:val="hybridMultilevel"/>
     <w:tmpl w:val="A8FA1D46"/>
@@ -5221,7 +6181,7 @@
       </w:pPr>
     </w:lvl>
   </w:abstractNum>
-  <w:abstractNum w:abstractNumId="23" w15:restartNumberingAfterBreak="0">
+  <w:abstractNum w:abstractNumId="28" w15:restartNumberingAfterBreak="0">
     <w:nsid w:val="5AE378B7"/>
     <w:multiLevelType w:val="hybridMultilevel"/>
     <w:tmpl w:val="2C5294FE"/>
@@ -5307,7 +6267,7 @@
       </w:pPr>
     </w:lvl>
   </w:abstractNum>
-  <w:abstractNum w:abstractNumId="24" w15:restartNumberingAfterBreak="0">
+  <w:abstractNum w:abstractNumId="29" w15:restartNumberingAfterBreak="0">
     <w:nsid w:val="5B9D4F89"/>
     <w:multiLevelType w:val="hybridMultilevel"/>
     <w:tmpl w:val="F80CA184"/>
@@ -5420,7 +6380,7 @@
       </w:rPr>
     </w:lvl>
   </w:abstractNum>
-  <w:abstractNum w:abstractNumId="25" w15:restartNumberingAfterBreak="0">
+  <w:abstractNum w:abstractNumId="30" w15:restartNumberingAfterBreak="0">
     <w:nsid w:val="6AF17AA3"/>
     <w:multiLevelType w:val="hybridMultilevel"/>
     <w:tmpl w:val="11DC9FE4"/>
@@ -5506,7 +6466,233 @@
       </w:pPr>
     </w:lvl>
   </w:abstractNum>
-  <w:abstractNum w:abstractNumId="26" w15:restartNumberingAfterBreak="0">
+  <w:abstractNum w:abstractNumId="31" w15:restartNumberingAfterBreak="0">
+    <w:nsid w:val="6F625BD0"/>
+    <w:multiLevelType w:val="hybridMultilevel"/>
+    <w:tmpl w:val="CB5E887E"/>
+    <w:lvl w:ilvl="0" w:tplc="C6E6DE38">
+      <w:numFmt w:val="bullet"/>
+      <w:lvlText w:val="-"/>
+      <w:lvlJc w:val="left"/>
+      <w:pPr>
+        <w:ind w:left="720" w:hanging="360"/>
+      </w:pPr>
+      <w:rPr>
+        <w:rFonts w:ascii="Helvetica Neue" w:eastAsiaTheme="minorHAnsi" w:hAnsi="Helvetica Neue" w:cstheme="minorBidi" w:hint="default"/>
+      </w:rPr>
+    </w:lvl>
+    <w:lvl w:ilvl="1" w:tplc="100C0003" w:tentative="1">
+      <w:start w:val="1"/>
+      <w:numFmt w:val="bullet"/>
+      <w:lvlText w:val="o"/>
+      <w:lvlJc w:val="left"/>
+      <w:pPr>
+        <w:ind w:left="1440" w:hanging="360"/>
+      </w:pPr>
+      <w:rPr>
+        <w:rFonts w:ascii="Courier New" w:hAnsi="Courier New" w:cs="Courier New" w:hint="default"/>
+      </w:rPr>
+    </w:lvl>
+    <w:lvl w:ilvl="2" w:tplc="100C0005" w:tentative="1">
+      <w:start w:val="1"/>
+      <w:numFmt w:val="bullet"/>
+      <w:lvlText w:val=""/>
+      <w:lvlJc w:val="left"/>
+      <w:pPr>
+        <w:ind w:left="2160" w:hanging="360"/>
+      </w:pPr>
+      <w:rPr>
+        <w:rFonts w:ascii="Wingdings" w:hAnsi="Wingdings" w:hint="default"/>
+      </w:rPr>
+    </w:lvl>
+    <w:lvl w:ilvl="3" w:tplc="100C0001" w:tentative="1">
+      <w:start w:val="1"/>
+      <w:numFmt w:val="bullet"/>
+      <w:lvlText w:val=""/>
+      <w:lvlJc w:val="left"/>
+      <w:pPr>
+        <w:ind w:left="2880" w:hanging="360"/>
+      </w:pPr>
+      <w:rPr>
+        <w:rFonts w:ascii="Symbol" w:hAnsi="Symbol" w:hint="default"/>
+      </w:rPr>
+    </w:lvl>
+    <w:lvl w:ilvl="4" w:tplc="100C0003" w:tentative="1">
+      <w:start w:val="1"/>
+      <w:numFmt w:val="bullet"/>
+      <w:lvlText w:val="o"/>
+      <w:lvlJc w:val="left"/>
+      <w:pPr>
+        <w:ind w:left="3600" w:hanging="360"/>
+      </w:pPr>
+      <w:rPr>
+        <w:rFonts w:ascii="Courier New" w:hAnsi="Courier New" w:cs="Courier New" w:hint="default"/>
+      </w:rPr>
+    </w:lvl>
+    <w:lvl w:ilvl="5" w:tplc="100C0005" w:tentative="1">
+      <w:start w:val="1"/>
+      <w:numFmt w:val="bullet"/>
+      <w:lvlText w:val=""/>
+      <w:lvlJc w:val="left"/>
+      <w:pPr>
+        <w:ind w:left="4320" w:hanging="360"/>
+      </w:pPr>
+      <w:rPr>
+        <w:rFonts w:ascii="Wingdings" w:hAnsi="Wingdings" w:hint="default"/>
+      </w:rPr>
+    </w:lvl>
+    <w:lvl w:ilvl="6" w:tplc="100C0001" w:tentative="1">
+      <w:start w:val="1"/>
+      <w:numFmt w:val="bullet"/>
+      <w:lvlText w:val=""/>
+      <w:lvlJc w:val="left"/>
+      <w:pPr>
+        <w:ind w:left="5040" w:hanging="360"/>
+      </w:pPr>
+      <w:rPr>
+        <w:rFonts w:ascii="Symbol" w:hAnsi="Symbol" w:hint="default"/>
+      </w:rPr>
+    </w:lvl>
+    <w:lvl w:ilvl="7" w:tplc="100C0003" w:tentative="1">
+      <w:start w:val="1"/>
+      <w:numFmt w:val="bullet"/>
+      <w:lvlText w:val="o"/>
+      <w:lvlJc w:val="left"/>
+      <w:pPr>
+        <w:ind w:left="5760" w:hanging="360"/>
+      </w:pPr>
+      <w:rPr>
+        <w:rFonts w:ascii="Courier New" w:hAnsi="Courier New" w:cs="Courier New" w:hint="default"/>
+      </w:rPr>
+    </w:lvl>
+    <w:lvl w:ilvl="8" w:tplc="100C0005" w:tentative="1">
+      <w:start w:val="1"/>
+      <w:numFmt w:val="bullet"/>
+      <w:lvlText w:val=""/>
+      <w:lvlJc w:val="left"/>
+      <w:pPr>
+        <w:ind w:left="6480" w:hanging="360"/>
+      </w:pPr>
+      <w:rPr>
+        <w:rFonts w:ascii="Wingdings" w:hAnsi="Wingdings" w:hint="default"/>
+      </w:rPr>
+    </w:lvl>
+  </w:abstractNum>
+  <w:abstractNum w:abstractNumId="32" w15:restartNumberingAfterBreak="0">
+    <w:nsid w:val="6F724513"/>
+    <w:multiLevelType w:val="hybridMultilevel"/>
+    <w:tmpl w:val="30DCF754"/>
+    <w:lvl w:ilvl="0" w:tplc="0E12138C">
+      <w:numFmt w:val="bullet"/>
+      <w:lvlText w:val="-"/>
+      <w:lvlJc w:val="left"/>
+      <w:pPr>
+        <w:ind w:left="720" w:hanging="360"/>
+      </w:pPr>
+      <w:rPr>
+        <w:rFonts w:ascii="Helvetica Neue" w:eastAsiaTheme="minorHAnsi" w:hAnsi="Helvetica Neue" w:cstheme="minorBidi" w:hint="default"/>
+        <w:color w:val="000000"/>
+        <w:sz w:val="20"/>
+      </w:rPr>
+    </w:lvl>
+    <w:lvl w:ilvl="1" w:tplc="100C0003" w:tentative="1">
+      <w:start w:val="1"/>
+      <w:numFmt w:val="bullet"/>
+      <w:lvlText w:val="o"/>
+      <w:lvlJc w:val="left"/>
+      <w:pPr>
+        <w:ind w:left="1440" w:hanging="360"/>
+      </w:pPr>
+      <w:rPr>
+        <w:rFonts w:ascii="Courier New" w:hAnsi="Courier New" w:cs="Courier New" w:hint="default"/>
+      </w:rPr>
+    </w:lvl>
+    <w:lvl w:ilvl="2" w:tplc="100C0005" w:tentative="1">
+      <w:start w:val="1"/>
+      <w:numFmt w:val="bullet"/>
+      <w:lvlText w:val=""/>
+      <w:lvlJc w:val="left"/>
+      <w:pPr>
+        <w:ind w:left="2160" w:hanging="360"/>
+      </w:pPr>
+      <w:rPr>
+        <w:rFonts w:ascii="Wingdings" w:hAnsi="Wingdings" w:hint="default"/>
+      </w:rPr>
+    </w:lvl>
+    <w:lvl w:ilvl="3" w:tplc="100C0001" w:tentative="1">
+      <w:start w:val="1"/>
+      <w:numFmt w:val="bullet"/>
+      <w:lvlText w:val=""/>
+      <w:lvlJc w:val="left"/>
+      <w:pPr>
+        <w:ind w:left="2880" w:hanging="360"/>
+      </w:pPr>
+      <w:rPr>
+        <w:rFonts w:ascii="Symbol" w:hAnsi="Symbol" w:hint="default"/>
+      </w:rPr>
+    </w:lvl>
+    <w:lvl w:ilvl="4" w:tplc="100C0003" w:tentative="1">
+      <w:start w:val="1"/>
+      <w:numFmt w:val="bullet"/>
+      <w:lvlText w:val="o"/>
+      <w:lvlJc w:val="left"/>
+      <w:pPr>
+        <w:ind w:left="3600" w:hanging="360"/>
+      </w:pPr>
+      <w:rPr>
+        <w:rFonts w:ascii="Courier New" w:hAnsi="Courier New" w:cs="Courier New" w:hint="default"/>
+      </w:rPr>
+    </w:lvl>
+    <w:lvl w:ilvl="5" w:tplc="100C0005" w:tentative="1">
+      <w:start w:val="1"/>
+      <w:numFmt w:val="bullet"/>
+      <w:lvlText w:val=""/>
+      <w:lvlJc w:val="left"/>
+      <w:pPr>
+        <w:ind w:left="4320" w:hanging="360"/>
+      </w:pPr>
+      <w:rPr>
+        <w:rFonts w:ascii="Wingdings" w:hAnsi="Wingdings" w:hint="default"/>
+      </w:rPr>
+    </w:lvl>
+    <w:lvl w:ilvl="6" w:tplc="100C0001" w:tentative="1">
+      <w:start w:val="1"/>
+      <w:numFmt w:val="bullet"/>
+      <w:lvlText w:val=""/>
+      <w:lvlJc w:val="left"/>
+      <w:pPr>
+        <w:ind w:left="5040" w:hanging="360"/>
+      </w:pPr>
+      <w:rPr>
+        <w:rFonts w:ascii="Symbol" w:hAnsi="Symbol" w:hint="default"/>
+      </w:rPr>
+    </w:lvl>
+    <w:lvl w:ilvl="7" w:tplc="100C0003" w:tentative="1">
+      <w:start w:val="1"/>
+      <w:numFmt w:val="bullet"/>
+      <w:lvlText w:val="o"/>
+      <w:lvlJc w:val="left"/>
+      <w:pPr>
+        <w:ind w:left="5760" w:hanging="360"/>
+      </w:pPr>
+      <w:rPr>
+        <w:rFonts w:ascii="Courier New" w:hAnsi="Courier New" w:cs="Courier New" w:hint="default"/>
+      </w:rPr>
+    </w:lvl>
+    <w:lvl w:ilvl="8" w:tplc="100C0005" w:tentative="1">
+      <w:start w:val="1"/>
+      <w:numFmt w:val="bullet"/>
+      <w:lvlText w:val=""/>
+      <w:lvlJc w:val="left"/>
+      <w:pPr>
+        <w:ind w:left="6480" w:hanging="360"/>
+      </w:pPr>
+      <w:rPr>
+        <w:rFonts w:ascii="Wingdings" w:hAnsi="Wingdings" w:hint="default"/>
+      </w:rPr>
+    </w:lvl>
+  </w:abstractNum>
+  <w:abstractNum w:abstractNumId="33" w15:restartNumberingAfterBreak="0">
     <w:nsid w:val="74BE5E78"/>
     <w:multiLevelType w:val="hybridMultilevel"/>
     <w:tmpl w:val="927C115E"/>
@@ -5596,40 +6782,40 @@
     </w:lvl>
   </w:abstractNum>
   <w:num w:numId="1">
-    <w:abstractNumId w:val="21"/>
+    <w:abstractNumId w:val="26"/>
   </w:num>
   <w:num w:numId="2">
+    <w:abstractNumId w:val="20"/>
+  </w:num>
+  <w:num w:numId="3">
+    <w:abstractNumId w:val="8"/>
+  </w:num>
+  <w:num w:numId="4">
+    <w:abstractNumId w:val="7"/>
+  </w:num>
+  <w:num w:numId="5">
+    <w:abstractNumId w:val="6"/>
+  </w:num>
+  <w:num w:numId="6">
+    <w:abstractNumId w:val="13"/>
+  </w:num>
+  <w:num w:numId="7">
+    <w:abstractNumId w:val="14"/>
+  </w:num>
+  <w:num w:numId="8">
+    <w:abstractNumId w:val="23"/>
+  </w:num>
+  <w:num w:numId="9">
     <w:abstractNumId w:val="16"/>
   </w:num>
-  <w:num w:numId="3">
-    <w:abstractNumId w:val="6"/>
+  <w:num w:numId="10">
+    <w:abstractNumId w:val="9"/>
   </w:num>
-  <w:num w:numId="4">
-    <w:abstractNumId w:val="5"/>
-  </w:num>
-  <w:num w:numId="5">
-    <w:abstractNumId w:val="4"/>
-  </w:num>
-  <w:num w:numId="6">
+  <w:num w:numId="11">
     <w:abstractNumId w:val="10"/>
   </w:num>
-  <w:num w:numId="7">
-    <w:abstractNumId w:val="11"/>
-  </w:num>
-  <w:num w:numId="8">
-    <w:abstractNumId w:val="19"/>
-  </w:num>
-  <w:num w:numId="9">
-    <w:abstractNumId w:val="13"/>
-  </w:num>
-  <w:num w:numId="10">
-    <w:abstractNumId w:val="7"/>
-  </w:num>
-  <w:num w:numId="11">
-    <w:abstractNumId w:val="8"/>
-  </w:num>
   <w:num w:numId="12">
-    <w:abstractNumId w:val="8"/>
+    <w:abstractNumId w:val="10"/>
     <w:lvlOverride w:ilvl="0">
       <w:lvl w:ilvl="0" w:tplc="9AEAA54A">
         <w:start w:val="1"/>
@@ -5893,52 +7079,73 @@
     </w:lvlOverride>
   </w:num>
   <w:num w:numId="13">
-    <w:abstractNumId w:val="20"/>
+    <w:abstractNumId w:val="25"/>
   </w:num>
   <w:num w:numId="14">
-    <w:abstractNumId w:val="15"/>
+    <w:abstractNumId w:val="19"/>
   </w:num>
   <w:num w:numId="15">
+    <w:abstractNumId w:val="27"/>
+  </w:num>
+  <w:num w:numId="16">
+    <w:abstractNumId w:val="28"/>
+  </w:num>
+  <w:num w:numId="17">
+    <w:abstractNumId w:val="21"/>
+  </w:num>
+  <w:num w:numId="18">
+    <w:abstractNumId w:val="30"/>
+  </w:num>
+  <w:num w:numId="19">
     <w:abstractNumId w:val="22"/>
   </w:num>
-  <w:num w:numId="16">
-    <w:abstractNumId w:val="23"/>
-  </w:num>
-  <w:num w:numId="17">
-    <w:abstractNumId w:val="17"/>
-  </w:num>
-  <w:num w:numId="18">
-    <w:abstractNumId w:val="25"/>
-  </w:num>
-  <w:num w:numId="19">
-    <w:abstractNumId w:val="18"/>
-  </w:num>
   <w:num w:numId="20">
-    <w:abstractNumId w:val="12"/>
+    <w:abstractNumId w:val="15"/>
   </w:num>
   <w:num w:numId="21">
     <w:abstractNumId w:val="0"/>
   </w:num>
   <w:num w:numId="22">
-    <w:abstractNumId w:val="14"/>
+    <w:abstractNumId w:val="18"/>
   </w:num>
   <w:num w:numId="23">
-    <w:abstractNumId w:val="24"/>
+    <w:abstractNumId w:val="29"/>
   </w:num>
   <w:num w:numId="24">
     <w:abstractNumId w:val="1"/>
   </w:num>
   <w:num w:numId="25">
-    <w:abstractNumId w:val="9"/>
+    <w:abstractNumId w:val="12"/>
   </w:num>
   <w:num w:numId="26">
-    <w:abstractNumId w:val="26"/>
+    <w:abstractNumId w:val="33"/>
   </w:num>
   <w:num w:numId="27">
     <w:abstractNumId w:val="2"/>
   </w:num>
   <w:num w:numId="28">
+    <w:abstractNumId w:val="4"/>
+  </w:num>
+  <w:num w:numId="29">
+    <w:abstractNumId w:val="32"/>
+  </w:num>
+  <w:num w:numId="30">
+    <w:abstractNumId w:val="24"/>
+  </w:num>
+  <w:num w:numId="31">
+    <w:abstractNumId w:val="31"/>
+  </w:num>
+  <w:num w:numId="32">
+    <w:abstractNumId w:val="11"/>
+  </w:num>
+  <w:num w:numId="33">
     <w:abstractNumId w:val="3"/>
+  </w:num>
+  <w:num w:numId="34">
+    <w:abstractNumId w:val="5"/>
+  </w:num>
+  <w:num w:numId="35">
+    <w:abstractNumId w:val="17"/>
   </w:num>
 </w:numbering>
 </file>
@@ -6426,6 +7633,26 @@
       <w:rFonts w:asciiTheme="majorHAnsi" w:eastAsiaTheme="majorEastAsia" w:hAnsiTheme="majorHAnsi" w:cstheme="majorBidi"/>
       <w:i/>
       <w:iCs/>
+      <w:color w:val="2E74B5" w:themeColor="accent1" w:themeShade="BF"/>
+    </w:rPr>
+  </w:style>
+  <w:style w:type="paragraph" w:styleId="Titre5">
+    <w:name w:val="heading 5"/>
+    <w:basedOn w:val="Normal"/>
+    <w:next w:val="Normal"/>
+    <w:link w:val="Titre5Car"/>
+    <w:uiPriority w:val="9"/>
+    <w:unhideWhenUsed/>
+    <w:qFormat/>
+    <w:rsid w:val="00B6736B"/>
+    <w:pPr>
+      <w:keepNext/>
+      <w:keepLines/>
+      <w:spacing w:before="40" w:after="0"/>
+      <w:outlineLvl w:val="4"/>
+    </w:pPr>
+    <w:rPr>
+      <w:rFonts w:asciiTheme="majorHAnsi" w:eastAsiaTheme="majorEastAsia" w:hAnsiTheme="majorHAnsi" w:cstheme="majorBidi"/>
       <w:color w:val="2E74B5" w:themeColor="accent1" w:themeShade="BF"/>
     </w:rPr>
   </w:style>
@@ -6990,6 +8217,28 @@
       <w:vertAlign w:val="superscript"/>
     </w:rPr>
   </w:style>
+  <w:style w:type="character" w:styleId="lev">
+    <w:name w:val="Strong"/>
+    <w:basedOn w:val="Policepardfaut"/>
+    <w:uiPriority w:val="22"/>
+    <w:qFormat/>
+    <w:rsid w:val="00F0386C"/>
+    <w:rPr>
+      <w:b/>
+      <w:bCs/>
+    </w:rPr>
+  </w:style>
+  <w:style w:type="character" w:customStyle="1" w:styleId="Titre5Car">
+    <w:name w:val="Titre 5 Car"/>
+    <w:basedOn w:val="Policepardfaut"/>
+    <w:link w:val="Titre5"/>
+    <w:uiPriority w:val="9"/>
+    <w:rsid w:val="00B6736B"/>
+    <w:rPr>
+      <w:rFonts w:asciiTheme="majorHAnsi" w:eastAsiaTheme="majorEastAsia" w:hAnsiTheme="majorHAnsi" w:cstheme="majorBidi"/>
+      <w:color w:val="2E74B5" w:themeColor="accent1" w:themeShade="BF"/>
+    </w:rPr>
+  </w:style>
 </w:styles>
 </file>
 
@@ -7278,7 +8527,7 @@
 </file>
 
 <file path=customXml/itemProps2.xml><?xml version="1.0" encoding="utf-8"?>
-<ds:datastoreItem xmlns:ds="http://schemas.openxmlformats.org/officeDocument/2006/customXml" ds:itemID="{874621B2-0AA6-4A0D-B429-51945A28779D}">
+<ds:datastoreItem xmlns:ds="http://schemas.openxmlformats.org/officeDocument/2006/customXml" ds:itemID="{ED9F561D-21C0-403E-B3FD-272CF651F55D}">
   <ds:schemaRefs>
     <ds:schemaRef ds:uri="http://schemas.openxmlformats.org/officeDocument/2006/bibliography"/>
   </ds:schemaRefs>

</xml_diff>